<commit_message>
xong 2 ban? bao' cao' lan 1
</commit_message>
<xml_diff>
--- a/Dong co Encode/Động cơ encode.docx
+++ b/Dong co Encode/Động cơ encode.docx
@@ -4,6 +4,7 @@
   <w:body>
     <w:p>
       <w:pPr>
+        <w:jc w:val="both"/>
         <w:rPr>
           <w:rFonts w:ascii="Cambria" w:hAnsi="Cambria"/>
           <w:sz w:val="26"/>
@@ -47,6 +48,303 @@
           <w:rFonts w:ascii="Cambria" w:hAnsi="Cambria"/>
           <w:sz w:val="26"/>
         </w:rPr>
+        <w:t>đ</w:t>
+      </w:r>
+      <w:r>
+        <w:rPr>
+          <w:rFonts w:ascii="Cambria" w:hAnsi="Cambria"/>
+          <w:sz w:val="26"/>
+        </w:rPr>
+        <w:t>o</w:t>
+      </w:r>
+      <w:proofErr w:type="spellEnd"/>
+      <w:r>
+        <w:rPr>
+          <w:rFonts w:ascii="Cambria" w:hAnsi="Cambria"/>
+          <w:sz w:val="26"/>
+        </w:rPr>
+        <w:t xml:space="preserve"> </w:t>
+      </w:r>
+      <w:proofErr w:type="spellStart"/>
+      <w:r>
+        <w:rPr>
+          <w:rFonts w:ascii="Cambria" w:hAnsi="Cambria"/>
+          <w:sz w:val="26"/>
+        </w:rPr>
+        <w:t>kích</w:t>
+      </w:r>
+      <w:proofErr w:type="spellEnd"/>
+      <w:r>
+        <w:rPr>
+          <w:rFonts w:ascii="Cambria" w:hAnsi="Cambria"/>
+          <w:sz w:val="26"/>
+        </w:rPr>
+        <w:t xml:space="preserve"> </w:t>
+      </w:r>
+      <w:proofErr w:type="spellStart"/>
+      <w:r>
+        <w:rPr>
+          <w:rFonts w:ascii="Cambria" w:hAnsi="Cambria"/>
+          <w:sz w:val="26"/>
+        </w:rPr>
+        <w:t>thước</w:t>
+      </w:r>
+      <w:proofErr w:type="spellEnd"/>
+      <w:r>
+        <w:rPr>
+          <w:rFonts w:ascii="Cambria" w:hAnsi="Cambria"/>
+          <w:sz w:val="26"/>
+        </w:rPr>
+        <w:t xml:space="preserve"> </w:t>
+      </w:r>
+      <w:proofErr w:type="spellStart"/>
+      <w:r>
+        <w:rPr>
+          <w:rFonts w:ascii="Cambria" w:hAnsi="Cambria"/>
+          <w:sz w:val="26"/>
+        </w:rPr>
+        <w:t>cơ</w:t>
+      </w:r>
+      <w:proofErr w:type="spellEnd"/>
+      <w:r>
+        <w:rPr>
+          <w:rFonts w:ascii="Cambria" w:hAnsi="Cambria"/>
+          <w:sz w:val="26"/>
+        </w:rPr>
+        <w:t xml:space="preserve"> </w:t>
+      </w:r>
+      <w:proofErr w:type="spellStart"/>
+      <w:r>
+        <w:rPr>
+          <w:rFonts w:ascii="Cambria" w:hAnsi="Cambria"/>
+          <w:sz w:val="26"/>
+        </w:rPr>
+        <w:t>thể</w:t>
+      </w:r>
+      <w:proofErr w:type="spellEnd"/>
+      <w:r>
+        <w:rPr>
+          <w:rFonts w:ascii="Cambria" w:hAnsi="Cambria"/>
+          <w:sz w:val="26"/>
+        </w:rPr>
+        <w:t xml:space="preserve"> </w:t>
+      </w:r>
+      <w:proofErr w:type="spellStart"/>
+      <w:r>
+        <w:rPr>
+          <w:rFonts w:ascii="Cambria" w:hAnsi="Cambria"/>
+          <w:sz w:val="26"/>
+        </w:rPr>
+        <w:t>của</w:t>
+      </w:r>
+      <w:proofErr w:type="spellEnd"/>
+      <w:r>
+        <w:rPr>
+          <w:rFonts w:ascii="Cambria" w:hAnsi="Cambria"/>
+          <w:sz w:val="26"/>
+        </w:rPr>
+        <w:t xml:space="preserve"> </w:t>
+      </w:r>
+      <w:proofErr w:type="spellStart"/>
+      <w:r>
+        <w:rPr>
+          <w:rFonts w:ascii="Cambria" w:hAnsi="Cambria"/>
+          <w:sz w:val="26"/>
+        </w:rPr>
+        <w:t>nhóm</w:t>
+      </w:r>
+      <w:proofErr w:type="spellEnd"/>
+      <w:r>
+        <w:rPr>
+          <w:rFonts w:ascii="Cambria" w:hAnsi="Cambria"/>
+          <w:sz w:val="26"/>
+        </w:rPr>
+        <w:t xml:space="preserve"> </w:t>
+      </w:r>
+      <w:proofErr w:type="spellStart"/>
+      <w:r>
+        <w:rPr>
+          <w:rFonts w:ascii="Cambria" w:hAnsi="Cambria"/>
+          <w:sz w:val="26"/>
+        </w:rPr>
+        <w:t>em</w:t>
+      </w:r>
+      <w:proofErr w:type="spellEnd"/>
+      <w:r>
+        <w:rPr>
+          <w:rFonts w:ascii="Cambria" w:hAnsi="Cambria"/>
+          <w:sz w:val="26"/>
+        </w:rPr>
+        <w:t xml:space="preserve">, </w:t>
+      </w:r>
+      <w:proofErr w:type="spellStart"/>
+      <w:r>
+        <w:rPr>
+          <w:rFonts w:ascii="Cambria" w:hAnsi="Cambria"/>
+          <w:sz w:val="26"/>
+        </w:rPr>
+        <w:t>cảm</w:t>
+      </w:r>
+      <w:proofErr w:type="spellEnd"/>
+      <w:r>
+        <w:rPr>
+          <w:rFonts w:ascii="Cambria" w:hAnsi="Cambria"/>
+          <w:sz w:val="26"/>
+        </w:rPr>
+        <w:t xml:space="preserve"> </w:t>
+      </w:r>
+      <w:proofErr w:type="spellStart"/>
+      <w:r>
+        <w:rPr>
+          <w:rFonts w:ascii="Cambria" w:hAnsi="Cambria"/>
+          <w:sz w:val="26"/>
+        </w:rPr>
+        <w:t>biến</w:t>
+      </w:r>
+      <w:proofErr w:type="spellEnd"/>
+      <w:r>
+        <w:rPr>
+          <w:rFonts w:ascii="Cambria" w:hAnsi="Cambria"/>
+          <w:sz w:val="26"/>
+        </w:rPr>
+        <w:t xml:space="preserve"> </w:t>
+      </w:r>
+      <w:proofErr w:type="spellStart"/>
+      <w:proofErr w:type="gramStart"/>
+      <w:r>
+        <w:rPr>
+          <w:rFonts w:ascii="Cambria" w:hAnsi="Cambria"/>
+          <w:sz w:val="26"/>
+        </w:rPr>
+        <w:t>được</w:t>
+      </w:r>
+      <w:proofErr w:type="spellEnd"/>
+      <w:r>
+        <w:rPr>
+          <w:rFonts w:ascii="Cambria" w:hAnsi="Cambria"/>
+          <w:sz w:val="26"/>
+        </w:rPr>
+        <w:t xml:space="preserve">  </w:t>
+      </w:r>
+      <w:proofErr w:type="spellStart"/>
+      <w:r>
+        <w:rPr>
+          <w:rFonts w:ascii="Cambria" w:hAnsi="Cambria"/>
+          <w:sz w:val="26"/>
+        </w:rPr>
+        <w:t>gắn</w:t>
+      </w:r>
+      <w:proofErr w:type="spellEnd"/>
+      <w:proofErr w:type="gramEnd"/>
+      <w:r>
+        <w:rPr>
+          <w:rFonts w:ascii="Cambria" w:hAnsi="Cambria"/>
+          <w:sz w:val="26"/>
+        </w:rPr>
+        <w:t xml:space="preserve"> </w:t>
+      </w:r>
+      <w:proofErr w:type="spellStart"/>
+      <w:r>
+        <w:rPr>
+          <w:rFonts w:ascii="Cambria" w:hAnsi="Cambria"/>
+          <w:sz w:val="26"/>
+        </w:rPr>
+        <w:t>trên</w:t>
+      </w:r>
+      <w:proofErr w:type="spellEnd"/>
+      <w:r>
+        <w:rPr>
+          <w:rFonts w:ascii="Cambria" w:hAnsi="Cambria"/>
+          <w:sz w:val="26"/>
+        </w:rPr>
+        <w:t xml:space="preserve"> </w:t>
+      </w:r>
+      <w:proofErr w:type="spellStart"/>
+      <w:r>
+        <w:rPr>
+          <w:rFonts w:ascii="Cambria" w:hAnsi="Cambria"/>
+          <w:sz w:val="26"/>
+        </w:rPr>
+        <w:t>thanh</w:t>
+      </w:r>
+      <w:proofErr w:type="spellEnd"/>
+      <w:r>
+        <w:rPr>
+          <w:rFonts w:ascii="Cambria" w:hAnsi="Cambria"/>
+          <w:sz w:val="26"/>
+        </w:rPr>
+        <w:t xml:space="preserve"> </w:t>
+      </w:r>
+      <w:proofErr w:type="spellStart"/>
+      <w:r>
+        <w:rPr>
+          <w:rFonts w:ascii="Cambria" w:hAnsi="Cambria"/>
+          <w:sz w:val="26"/>
+        </w:rPr>
+        <w:t>trượt</w:t>
+      </w:r>
+      <w:proofErr w:type="spellEnd"/>
+      <w:r>
+        <w:rPr>
+          <w:rFonts w:ascii="Cambria" w:hAnsi="Cambria"/>
+          <w:sz w:val="26"/>
+        </w:rPr>
+        <w:t xml:space="preserve"> </w:t>
+      </w:r>
+      <w:proofErr w:type="spellStart"/>
+      <w:r>
+        <w:rPr>
+          <w:rFonts w:ascii="Cambria" w:hAnsi="Cambria"/>
+          <w:sz w:val="26"/>
+        </w:rPr>
+        <w:t>và</w:t>
+      </w:r>
+      <w:proofErr w:type="spellEnd"/>
+      <w:r>
+        <w:rPr>
+          <w:rFonts w:ascii="Cambria" w:hAnsi="Cambria"/>
+          <w:sz w:val="26"/>
+        </w:rPr>
+        <w:t xml:space="preserve"> di </w:t>
+      </w:r>
+      <w:proofErr w:type="spellStart"/>
+      <w:r>
+        <w:rPr>
+          <w:rFonts w:ascii="Cambria" w:hAnsi="Cambria"/>
+          <w:sz w:val="26"/>
+        </w:rPr>
+        <w:t>chuyển</w:t>
+      </w:r>
+      <w:proofErr w:type="spellEnd"/>
+      <w:r>
+        <w:rPr>
+          <w:rFonts w:ascii="Cambria" w:hAnsi="Cambria"/>
+          <w:sz w:val="26"/>
+        </w:rPr>
+        <w:t xml:space="preserve"> </w:t>
+      </w:r>
+      <w:proofErr w:type="spellStart"/>
+      <w:r>
+        <w:rPr>
+          <w:rFonts w:ascii="Cambria" w:hAnsi="Cambria"/>
+          <w:sz w:val="26"/>
+        </w:rPr>
+        <w:t>trên</w:t>
+      </w:r>
+      <w:proofErr w:type="spellEnd"/>
+      <w:r>
+        <w:rPr>
+          <w:rFonts w:ascii="Cambria" w:hAnsi="Cambria"/>
+          <w:sz w:val="26"/>
+        </w:rPr>
+        <w:t xml:space="preserve"> </w:t>
+      </w:r>
+      <w:proofErr w:type="spellStart"/>
+      <w:r>
+        <w:rPr>
+          <w:rFonts w:ascii="Cambria" w:hAnsi="Cambria"/>
+          <w:sz w:val="26"/>
+        </w:rPr>
         <w:t>đó</w:t>
       </w:r>
       <w:proofErr w:type="spellEnd"/>
@@ -63,23 +361,39 @@
           <w:rFonts w:ascii="Cambria" w:hAnsi="Cambria"/>
           <w:sz w:val="26"/>
         </w:rPr>
-        <w:t>kích</w:t>
-      </w:r>
-      <w:proofErr w:type="spellEnd"/>
-      <w:r>
-        <w:rPr>
-          <w:rFonts w:ascii="Cambria" w:hAnsi="Cambria"/>
-          <w:sz w:val="26"/>
-        </w:rPr>
-        <w:t xml:space="preserve"> </w:t>
-      </w:r>
-      <w:proofErr w:type="spellStart"/>
-      <w:r>
-        <w:rPr>
-          <w:rFonts w:ascii="Cambria" w:hAnsi="Cambria"/>
-          <w:sz w:val="26"/>
-        </w:rPr>
-        <w:t>thước</w:t>
+        <w:t>nhờ</w:t>
+      </w:r>
+      <w:proofErr w:type="spellEnd"/>
+      <w:r>
+        <w:rPr>
+          <w:rFonts w:ascii="Cambria" w:hAnsi="Cambria"/>
+          <w:sz w:val="26"/>
+        </w:rPr>
+        <w:t xml:space="preserve"> </w:t>
+      </w:r>
+      <w:proofErr w:type="spellStart"/>
+      <w:r>
+        <w:rPr>
+          <w:rFonts w:ascii="Cambria" w:hAnsi="Cambria"/>
+          <w:sz w:val="26"/>
+        </w:rPr>
+        <w:t>vào</w:t>
+      </w:r>
+      <w:proofErr w:type="spellEnd"/>
+      <w:r>
+        <w:rPr>
+          <w:rFonts w:ascii="Cambria" w:hAnsi="Cambria"/>
+          <w:sz w:val="26"/>
+        </w:rPr>
+        <w:t xml:space="preserve"> </w:t>
+      </w:r>
+      <w:proofErr w:type="spellStart"/>
+      <w:r>
+        <w:rPr>
+          <w:rFonts w:ascii="Cambria" w:hAnsi="Cambria"/>
+          <w:sz w:val="26"/>
+        </w:rPr>
+        <w:t>động</w:t>
       </w:r>
       <w:proofErr w:type="spellEnd"/>
       <w:r>
@@ -103,71 +417,149 @@
           <w:rFonts w:ascii="Cambria" w:hAnsi="Cambria"/>
           <w:sz w:val="26"/>
         </w:rPr>
-        <w:t xml:space="preserve"> </w:t>
-      </w:r>
-      <w:proofErr w:type="spellStart"/>
-      <w:r>
-        <w:rPr>
-          <w:rFonts w:ascii="Cambria" w:hAnsi="Cambria"/>
-          <w:sz w:val="26"/>
-        </w:rPr>
-        <w:t>thể</w:t>
-      </w:r>
-      <w:proofErr w:type="spellEnd"/>
-      <w:r>
-        <w:rPr>
-          <w:rFonts w:ascii="Cambria" w:hAnsi="Cambria"/>
-          <w:sz w:val="26"/>
-        </w:rPr>
-        <w:t xml:space="preserve"> </w:t>
-      </w:r>
-      <w:proofErr w:type="spellStart"/>
-      <w:r>
-        <w:rPr>
-          <w:rFonts w:ascii="Cambria" w:hAnsi="Cambria"/>
-          <w:sz w:val="26"/>
-        </w:rPr>
-        <w:t>của</w:t>
-      </w:r>
-      <w:proofErr w:type="spellEnd"/>
-      <w:r>
-        <w:rPr>
-          <w:rFonts w:ascii="Cambria" w:hAnsi="Cambria"/>
-          <w:sz w:val="26"/>
-        </w:rPr>
-        <w:t xml:space="preserve"> </w:t>
-      </w:r>
-      <w:proofErr w:type="spellStart"/>
-      <w:r>
-        <w:rPr>
-          <w:rFonts w:ascii="Cambria" w:hAnsi="Cambria"/>
-          <w:sz w:val="26"/>
-        </w:rPr>
-        <w:t>nhóm</w:t>
-      </w:r>
-      <w:proofErr w:type="spellEnd"/>
-      <w:r>
-        <w:rPr>
-          <w:rFonts w:ascii="Cambria" w:hAnsi="Cambria"/>
-          <w:sz w:val="26"/>
-        </w:rPr>
-        <w:t xml:space="preserve"> </w:t>
-      </w:r>
-      <w:proofErr w:type="spellStart"/>
-      <w:r>
-        <w:rPr>
-          <w:rFonts w:ascii="Cambria" w:hAnsi="Cambria"/>
-          <w:sz w:val="26"/>
-        </w:rPr>
-        <w:t>em</w:t>
-      </w:r>
-      <w:proofErr w:type="spellEnd"/>
-      <w:r>
-        <w:rPr>
-          <w:rFonts w:ascii="Cambria" w:hAnsi="Cambria"/>
-          <w:sz w:val="26"/>
-        </w:rPr>
-        <w:t xml:space="preserve">, </w:t>
+        <w:t xml:space="preserve"> encoder.</w:t>
+      </w:r>
+      <w:r>
+        <w:rPr>
+          <w:rFonts w:ascii="Cambria" w:hAnsi="Cambria"/>
+          <w:sz w:val="26"/>
+        </w:rPr>
+        <w:t xml:space="preserve"> </w:t>
+      </w:r>
+      <w:r>
+        <w:rPr>
+          <w:rFonts w:ascii="Cambria" w:hAnsi="Cambria"/>
+          <w:sz w:val="26"/>
+        </w:rPr>
+        <w:t xml:space="preserve"> </w:t>
+      </w:r>
+      <w:proofErr w:type="spellStart"/>
+      <w:r>
+        <w:rPr>
+          <w:rFonts w:ascii="Cambria" w:hAnsi="Cambria"/>
+          <w:sz w:val="26"/>
+        </w:rPr>
+        <w:t>Việc</w:t>
+      </w:r>
+      <w:proofErr w:type="spellEnd"/>
+      <w:r>
+        <w:rPr>
+          <w:rFonts w:ascii="Cambria" w:hAnsi="Cambria"/>
+          <w:sz w:val="26"/>
+        </w:rPr>
+        <w:t xml:space="preserve"> </w:t>
+      </w:r>
+      <w:proofErr w:type="spellStart"/>
+      <w:r>
+        <w:rPr>
+          <w:rFonts w:ascii="Cambria" w:hAnsi="Cambria"/>
+          <w:sz w:val="26"/>
+        </w:rPr>
+        <w:t>sử</w:t>
+      </w:r>
+      <w:proofErr w:type="spellEnd"/>
+      <w:r>
+        <w:rPr>
+          <w:rFonts w:ascii="Cambria" w:hAnsi="Cambria"/>
+          <w:sz w:val="26"/>
+        </w:rPr>
+        <w:t xml:space="preserve"> </w:t>
+      </w:r>
+      <w:proofErr w:type="spellStart"/>
+      <w:r>
+        <w:rPr>
+          <w:rFonts w:ascii="Cambria" w:hAnsi="Cambria"/>
+          <w:sz w:val="26"/>
+        </w:rPr>
+        <w:t>dụng</w:t>
+      </w:r>
+      <w:proofErr w:type="spellEnd"/>
+      <w:r>
+        <w:rPr>
+          <w:rFonts w:ascii="Cambria" w:hAnsi="Cambria"/>
+          <w:sz w:val="26"/>
+        </w:rPr>
+        <w:t xml:space="preserve"> </w:t>
+      </w:r>
+      <w:proofErr w:type="spellStart"/>
+      <w:r>
+        <w:rPr>
+          <w:rFonts w:ascii="Cambria" w:hAnsi="Cambria"/>
+          <w:sz w:val="26"/>
+        </w:rPr>
+        <w:t>động</w:t>
+      </w:r>
+      <w:proofErr w:type="spellEnd"/>
+      <w:r>
+        <w:rPr>
+          <w:rFonts w:ascii="Cambria" w:hAnsi="Cambria"/>
+          <w:sz w:val="26"/>
+        </w:rPr>
+        <w:t xml:space="preserve"> </w:t>
+      </w:r>
+      <w:proofErr w:type="spellStart"/>
+      <w:r>
+        <w:rPr>
+          <w:rFonts w:ascii="Cambria" w:hAnsi="Cambria"/>
+          <w:sz w:val="26"/>
+        </w:rPr>
+        <w:t>cơ</w:t>
+      </w:r>
+      <w:proofErr w:type="spellEnd"/>
+      <w:r>
+        <w:rPr>
+          <w:rFonts w:ascii="Cambria" w:hAnsi="Cambria"/>
+          <w:sz w:val="26"/>
+        </w:rPr>
+        <w:t xml:space="preserve"> encoder </w:t>
+      </w:r>
+      <w:proofErr w:type="spellStart"/>
+      <w:r>
+        <w:rPr>
+          <w:rFonts w:ascii="Cambria" w:hAnsi="Cambria"/>
+          <w:sz w:val="26"/>
+        </w:rPr>
+        <w:t>sẽ</w:t>
+      </w:r>
+      <w:proofErr w:type="spellEnd"/>
+      <w:r>
+        <w:rPr>
+          <w:rFonts w:ascii="Cambria" w:hAnsi="Cambria"/>
+          <w:sz w:val="26"/>
+        </w:rPr>
+        <w:t xml:space="preserve"> </w:t>
+      </w:r>
+      <w:proofErr w:type="spellStart"/>
+      <w:r>
+        <w:rPr>
+          <w:rFonts w:ascii="Cambria" w:hAnsi="Cambria"/>
+          <w:sz w:val="26"/>
+        </w:rPr>
+        <w:t>giúp</w:t>
+      </w:r>
+      <w:proofErr w:type="spellEnd"/>
+      <w:r>
+        <w:rPr>
+          <w:rFonts w:ascii="Cambria" w:hAnsi="Cambria"/>
+          <w:sz w:val="26"/>
+        </w:rPr>
+        <w:t xml:space="preserve"> ta di </w:t>
+      </w:r>
+      <w:proofErr w:type="spellStart"/>
+      <w:r>
+        <w:rPr>
+          <w:rFonts w:ascii="Cambria" w:hAnsi="Cambria"/>
+          <w:sz w:val="26"/>
+        </w:rPr>
+        <w:t>chuyển</w:t>
+      </w:r>
+      <w:proofErr w:type="spellEnd"/>
+      <w:r>
+        <w:rPr>
+          <w:rFonts w:ascii="Cambria" w:hAnsi="Cambria"/>
+          <w:sz w:val="26"/>
+        </w:rPr>
+        <w:t xml:space="preserve"> </w:t>
       </w:r>
       <w:proofErr w:type="spellStart"/>
       <w:r>
@@ -202,229 +594,76 @@
         <w:t xml:space="preserve"> </w:t>
       </w:r>
       <w:proofErr w:type="spellStart"/>
-      <w:proofErr w:type="gramStart"/>
-      <w:r>
-        <w:rPr>
-          <w:rFonts w:ascii="Cambria" w:hAnsi="Cambria"/>
-          <w:sz w:val="26"/>
-        </w:rPr>
-        <w:t>được</w:t>
-      </w:r>
-      <w:proofErr w:type="spellEnd"/>
-      <w:r>
-        <w:rPr>
-          <w:rFonts w:ascii="Cambria" w:hAnsi="Cambria"/>
-          <w:sz w:val="26"/>
-        </w:rPr>
-        <w:t xml:space="preserve">  </w:t>
-      </w:r>
-      <w:proofErr w:type="spellStart"/>
-      <w:r>
-        <w:rPr>
-          <w:rFonts w:ascii="Cambria" w:hAnsi="Cambria"/>
-          <w:sz w:val="26"/>
-        </w:rPr>
-        <w:t>gắn</w:t>
-      </w:r>
-      <w:proofErr w:type="spellEnd"/>
-      <w:proofErr w:type="gramEnd"/>
-      <w:r>
-        <w:rPr>
-          <w:rFonts w:ascii="Cambria" w:hAnsi="Cambria"/>
-          <w:sz w:val="26"/>
-        </w:rPr>
-        <w:t xml:space="preserve"> </w:t>
-      </w:r>
-      <w:proofErr w:type="spellStart"/>
-      <w:r>
-        <w:rPr>
-          <w:rFonts w:ascii="Cambria" w:hAnsi="Cambria"/>
-          <w:sz w:val="26"/>
-        </w:rPr>
-        <w:t>trên</w:t>
-      </w:r>
-      <w:proofErr w:type="spellEnd"/>
-      <w:r>
-        <w:rPr>
-          <w:rFonts w:ascii="Cambria" w:hAnsi="Cambria"/>
-          <w:sz w:val="26"/>
-        </w:rPr>
-        <w:t xml:space="preserve"> </w:t>
-      </w:r>
-      <w:proofErr w:type="spellStart"/>
-      <w:r>
-        <w:rPr>
-          <w:rFonts w:ascii="Cambria" w:hAnsi="Cambria"/>
-          <w:sz w:val="26"/>
-        </w:rPr>
-        <w:t>thanh</w:t>
-      </w:r>
-      <w:proofErr w:type="spellEnd"/>
-      <w:r>
-        <w:rPr>
-          <w:rFonts w:ascii="Cambria" w:hAnsi="Cambria"/>
-          <w:sz w:val="26"/>
-        </w:rPr>
-        <w:t xml:space="preserve"> </w:t>
-      </w:r>
-      <w:proofErr w:type="spellStart"/>
-      <w:r>
-        <w:rPr>
-          <w:rFonts w:ascii="Cambria" w:hAnsi="Cambria"/>
-          <w:sz w:val="26"/>
-        </w:rPr>
-        <w:t>trượt</w:t>
-      </w:r>
-      <w:proofErr w:type="spellEnd"/>
-      <w:r>
-        <w:rPr>
-          <w:rFonts w:ascii="Cambria" w:hAnsi="Cambria"/>
-          <w:sz w:val="26"/>
-        </w:rPr>
-        <w:t xml:space="preserve"> </w:t>
-      </w:r>
-      <w:proofErr w:type="spellStart"/>
-      <w:r>
-        <w:rPr>
-          <w:rFonts w:ascii="Cambria" w:hAnsi="Cambria"/>
-          <w:sz w:val="26"/>
-        </w:rPr>
-        <w:t>và</w:t>
-      </w:r>
-      <w:proofErr w:type="spellEnd"/>
-      <w:r>
-        <w:rPr>
-          <w:rFonts w:ascii="Cambria" w:hAnsi="Cambria"/>
-          <w:sz w:val="26"/>
-        </w:rPr>
-        <w:t xml:space="preserve"> di </w:t>
-      </w:r>
-      <w:proofErr w:type="spellStart"/>
-      <w:r>
-        <w:rPr>
-          <w:rFonts w:ascii="Cambria" w:hAnsi="Cambria"/>
-          <w:sz w:val="26"/>
-        </w:rPr>
-        <w:t>chuyển</w:t>
-      </w:r>
-      <w:proofErr w:type="spellEnd"/>
-      <w:r>
-        <w:rPr>
-          <w:rFonts w:ascii="Cambria" w:hAnsi="Cambria"/>
-          <w:sz w:val="26"/>
-        </w:rPr>
-        <w:t xml:space="preserve"> </w:t>
-      </w:r>
-      <w:proofErr w:type="spellStart"/>
-      <w:r>
-        <w:rPr>
-          <w:rFonts w:ascii="Cambria" w:hAnsi="Cambria"/>
-          <w:sz w:val="26"/>
-        </w:rPr>
-        <w:t>trên</w:t>
-      </w:r>
-      <w:proofErr w:type="spellEnd"/>
-      <w:r>
-        <w:rPr>
-          <w:rFonts w:ascii="Cambria" w:hAnsi="Cambria"/>
-          <w:sz w:val="26"/>
-        </w:rPr>
-        <w:t xml:space="preserve"> </w:t>
-      </w:r>
-      <w:proofErr w:type="spellStart"/>
-      <w:r>
-        <w:rPr>
-          <w:rFonts w:ascii="Cambria" w:hAnsi="Cambria"/>
-          <w:sz w:val="26"/>
-        </w:rPr>
-        <w:t>đó</w:t>
-      </w:r>
-      <w:proofErr w:type="spellEnd"/>
-      <w:r>
-        <w:rPr>
-          <w:rFonts w:ascii="Cambria" w:hAnsi="Cambria"/>
-          <w:sz w:val="26"/>
-        </w:rPr>
-        <w:t xml:space="preserve"> </w:t>
-      </w:r>
-      <w:proofErr w:type="spellStart"/>
-      <w:r>
-        <w:rPr>
-          <w:rFonts w:ascii="Cambria" w:hAnsi="Cambria"/>
-          <w:sz w:val="26"/>
-        </w:rPr>
-        <w:t>nhờ</w:t>
-      </w:r>
-      <w:proofErr w:type="spellEnd"/>
-      <w:r>
-        <w:rPr>
-          <w:rFonts w:ascii="Cambria" w:hAnsi="Cambria"/>
-          <w:sz w:val="26"/>
-        </w:rPr>
-        <w:t xml:space="preserve"> </w:t>
-      </w:r>
-      <w:proofErr w:type="spellStart"/>
-      <w:r>
-        <w:rPr>
-          <w:rFonts w:ascii="Cambria" w:hAnsi="Cambria"/>
-          <w:sz w:val="26"/>
-        </w:rPr>
-        <w:t>vào</w:t>
-      </w:r>
-      <w:bookmarkStart w:id="0" w:name="_GoBack"/>
-      <w:bookmarkEnd w:id="0"/>
-      <w:proofErr w:type="spellEnd"/>
-      <w:r>
-        <w:rPr>
-          <w:rFonts w:ascii="Cambria" w:hAnsi="Cambria"/>
-          <w:sz w:val="26"/>
-        </w:rPr>
-        <w:t xml:space="preserve"> </w:t>
-      </w:r>
-      <w:proofErr w:type="spellStart"/>
-      <w:r>
-        <w:rPr>
-          <w:rFonts w:ascii="Cambria" w:hAnsi="Cambria"/>
-          <w:sz w:val="26"/>
-        </w:rPr>
-        <w:t>động</w:t>
-      </w:r>
-      <w:proofErr w:type="spellEnd"/>
-      <w:r>
-        <w:rPr>
-          <w:rFonts w:ascii="Cambria" w:hAnsi="Cambria"/>
-          <w:sz w:val="26"/>
-        </w:rPr>
-        <w:t xml:space="preserve"> </w:t>
-      </w:r>
-      <w:proofErr w:type="spellStart"/>
-      <w:r>
-        <w:rPr>
-          <w:rFonts w:ascii="Cambria" w:hAnsi="Cambria"/>
-          <w:sz w:val="26"/>
-        </w:rPr>
-        <w:t>cơ</w:t>
-      </w:r>
-      <w:proofErr w:type="spellEnd"/>
-      <w:r>
-        <w:rPr>
-          <w:rFonts w:ascii="Cambria" w:hAnsi="Cambria"/>
-          <w:sz w:val="26"/>
-        </w:rPr>
-        <w:t xml:space="preserve"> encoder.</w:t>
-      </w:r>
-      <w:r>
-        <w:rPr>
-          <w:rFonts w:ascii="Cambria" w:hAnsi="Cambria"/>
-          <w:sz w:val="26"/>
-        </w:rPr>
-        <w:t xml:space="preserve"> </w:t>
+      <w:r>
+        <w:rPr>
+          <w:rFonts w:ascii="Cambria" w:hAnsi="Cambria"/>
+          <w:sz w:val="26"/>
+        </w:rPr>
+        <w:t>một</w:t>
+      </w:r>
+      <w:proofErr w:type="spellEnd"/>
+      <w:r>
+        <w:rPr>
+          <w:rFonts w:ascii="Cambria" w:hAnsi="Cambria"/>
+          <w:sz w:val="26"/>
+        </w:rPr>
+        <w:t xml:space="preserve"> </w:t>
+      </w:r>
+      <w:proofErr w:type="spellStart"/>
+      <w:r>
+        <w:rPr>
+          <w:rFonts w:ascii="Cambria" w:hAnsi="Cambria"/>
+          <w:sz w:val="26"/>
+        </w:rPr>
+        <w:t>cách</w:t>
+      </w:r>
+      <w:proofErr w:type="spellEnd"/>
+      <w:r>
+        <w:rPr>
+          <w:rFonts w:ascii="Cambria" w:hAnsi="Cambria"/>
+          <w:sz w:val="26"/>
+        </w:rPr>
+        <w:t xml:space="preserve"> </w:t>
+      </w:r>
+      <w:proofErr w:type="spellStart"/>
+      <w:r>
+        <w:rPr>
+          <w:rFonts w:ascii="Cambria" w:hAnsi="Cambria"/>
+          <w:sz w:val="26"/>
+        </w:rPr>
+        <w:t>chính</w:t>
+      </w:r>
+      <w:proofErr w:type="spellEnd"/>
+      <w:r>
+        <w:rPr>
+          <w:rFonts w:ascii="Cambria" w:hAnsi="Cambria"/>
+          <w:sz w:val="26"/>
+        </w:rPr>
+        <w:t xml:space="preserve"> </w:t>
+      </w:r>
+      <w:proofErr w:type="spellStart"/>
+      <w:r>
+        <w:rPr>
+          <w:rFonts w:ascii="Cambria" w:hAnsi="Cambria"/>
+          <w:sz w:val="26"/>
+        </w:rPr>
+        <w:t>xác</w:t>
+      </w:r>
+      <w:proofErr w:type="spellEnd"/>
+      <w:r>
+        <w:rPr>
+          <w:rFonts w:ascii="Cambria" w:hAnsi="Cambria"/>
+          <w:sz w:val="26"/>
+        </w:rPr>
+        <w:t>.</w:t>
       </w:r>
     </w:p>
     <w:p>
       <w:pPr>
-        <w:rPr>
-          <w:rFonts w:ascii="Cambria" w:hAnsi="Cambria"/>
+        <w:jc w:val="both"/>
+        <w:rPr>
+          <w:rFonts w:ascii="Cambria" w:hAnsi="Cambria"/>
+          <w:b/>
           <w:sz w:val="26"/>
         </w:rPr>
       </w:pPr>
@@ -435,7 +674,7 @@
           <w:b/>
           <w:sz w:val="26"/>
         </w:rPr>
-        <w:t>Nguyên</w:t>
+        <w:t>Cấu</w:t>
       </w:r>
       <w:proofErr w:type="spellEnd"/>
       <w:r>
@@ -453,43 +692,7 @@
           <w:b/>
           <w:sz w:val="26"/>
         </w:rPr>
-        <w:t>lý</w:t>
-      </w:r>
-      <w:proofErr w:type="spellEnd"/>
-      <w:r>
-        <w:rPr>
-          <w:rFonts w:ascii="Cambria" w:hAnsi="Cambria"/>
-          <w:b/>
-          <w:sz w:val="26"/>
-        </w:rPr>
-        <w:t xml:space="preserve"> </w:t>
-      </w:r>
-      <w:proofErr w:type="spellStart"/>
-      <w:r>
-        <w:rPr>
-          <w:rFonts w:ascii="Cambria" w:hAnsi="Cambria"/>
-          <w:b/>
-          <w:sz w:val="26"/>
-        </w:rPr>
-        <w:t>hoạt</w:t>
-      </w:r>
-      <w:proofErr w:type="spellEnd"/>
-      <w:r>
-        <w:rPr>
-          <w:rFonts w:ascii="Cambria" w:hAnsi="Cambria"/>
-          <w:b/>
-          <w:sz w:val="26"/>
-        </w:rPr>
-        <w:t xml:space="preserve"> </w:t>
-      </w:r>
-      <w:proofErr w:type="spellStart"/>
-      <w:r>
-        <w:rPr>
-          <w:rFonts w:ascii="Cambria" w:hAnsi="Cambria"/>
-          <w:b/>
-          <w:sz w:val="26"/>
-        </w:rPr>
-        <w:t>động</w:t>
+        <w:t>tạo</w:t>
       </w:r>
       <w:proofErr w:type="spellEnd"/>
       <w:r>
@@ -503,11 +706,642 @@
     </w:p>
     <w:p>
       <w:pPr>
+        <w:jc w:val="both"/>
         <w:rPr>
           <w:rFonts w:ascii="Cambria" w:hAnsi="Cambria"/>
           <w:sz w:val="26"/>
         </w:rPr>
       </w:pPr>
+      <w:proofErr w:type="spellStart"/>
+      <w:r>
+        <w:rPr>
+          <w:rFonts w:ascii="Cambria" w:hAnsi="Cambria"/>
+          <w:sz w:val="26"/>
+        </w:rPr>
+        <w:t>Động</w:t>
+      </w:r>
+      <w:proofErr w:type="spellEnd"/>
+      <w:r>
+        <w:rPr>
+          <w:rFonts w:ascii="Cambria" w:hAnsi="Cambria"/>
+          <w:sz w:val="26"/>
+        </w:rPr>
+        <w:t xml:space="preserve"> </w:t>
+      </w:r>
+      <w:proofErr w:type="spellStart"/>
+      <w:r>
+        <w:rPr>
+          <w:rFonts w:ascii="Cambria" w:hAnsi="Cambria"/>
+          <w:sz w:val="26"/>
+        </w:rPr>
+        <w:t>cơ</w:t>
+      </w:r>
+      <w:proofErr w:type="spellEnd"/>
+      <w:r>
+        <w:rPr>
+          <w:rFonts w:ascii="Cambria" w:hAnsi="Cambria"/>
+          <w:sz w:val="26"/>
+        </w:rPr>
+        <w:t xml:space="preserve"> encoder </w:t>
+      </w:r>
+      <w:proofErr w:type="spellStart"/>
+      <w:r>
+        <w:rPr>
+          <w:rFonts w:ascii="Cambria" w:hAnsi="Cambria"/>
+          <w:sz w:val="26"/>
+        </w:rPr>
+        <w:t>gồm</w:t>
+      </w:r>
+      <w:proofErr w:type="spellEnd"/>
+      <w:r>
+        <w:rPr>
+          <w:rFonts w:ascii="Cambria" w:hAnsi="Cambria"/>
+          <w:sz w:val="26"/>
+        </w:rPr>
+        <w:t xml:space="preserve"> 5 </w:t>
+      </w:r>
+      <w:proofErr w:type="spellStart"/>
+      <w:r>
+        <w:rPr>
+          <w:rFonts w:ascii="Cambria" w:hAnsi="Cambria"/>
+          <w:sz w:val="26"/>
+        </w:rPr>
+        <w:t>dây</w:t>
+      </w:r>
+      <w:proofErr w:type="spellEnd"/>
+      <w:r>
+        <w:rPr>
+          <w:rFonts w:ascii="Cambria" w:hAnsi="Cambria"/>
+          <w:sz w:val="26"/>
+        </w:rPr>
+        <w:t>:</w:t>
+      </w:r>
+    </w:p>
+    <w:p>
+      <w:pPr>
+        <w:pStyle w:val="ListParagraph"/>
+        <w:numPr>
+          <w:ilvl w:val="0"/>
+          <w:numId w:val="1"/>
+        </w:numPr>
+        <w:jc w:val="both"/>
+        <w:rPr>
+          <w:rFonts w:ascii="Cambria" w:hAnsi="Cambria"/>
+          <w:sz w:val="26"/>
+        </w:rPr>
+      </w:pPr>
+      <w:r>
+        <w:rPr>
+          <w:rFonts w:ascii="Cambria" w:hAnsi="Cambria"/>
+          <w:sz w:val="26"/>
+        </w:rPr>
+        <w:t xml:space="preserve">2 </w:t>
+      </w:r>
+      <w:proofErr w:type="spellStart"/>
+      <w:r>
+        <w:rPr>
+          <w:rFonts w:ascii="Cambria" w:hAnsi="Cambria"/>
+          <w:sz w:val="26"/>
+        </w:rPr>
+        <w:t>dây</w:t>
+      </w:r>
+      <w:proofErr w:type="spellEnd"/>
+      <w:r>
+        <w:rPr>
+          <w:rFonts w:ascii="Cambria" w:hAnsi="Cambria"/>
+          <w:sz w:val="26"/>
+        </w:rPr>
+        <w:t xml:space="preserve"> </w:t>
+      </w:r>
+      <w:proofErr w:type="spellStart"/>
+      <w:r>
+        <w:rPr>
+          <w:rFonts w:ascii="Cambria" w:hAnsi="Cambria"/>
+          <w:sz w:val="26"/>
+        </w:rPr>
+        <w:t>cấp</w:t>
+      </w:r>
+      <w:proofErr w:type="spellEnd"/>
+      <w:r>
+        <w:rPr>
+          <w:rFonts w:ascii="Cambria" w:hAnsi="Cambria"/>
+          <w:sz w:val="26"/>
+        </w:rPr>
+        <w:t xml:space="preserve"> </w:t>
+      </w:r>
+      <w:proofErr w:type="spellStart"/>
+      <w:r>
+        <w:rPr>
+          <w:rFonts w:ascii="Cambria" w:hAnsi="Cambria"/>
+          <w:sz w:val="26"/>
+        </w:rPr>
+        <w:t>nguồn</w:t>
+      </w:r>
+      <w:proofErr w:type="spellEnd"/>
+      <w:r>
+        <w:rPr>
+          <w:rFonts w:ascii="Cambria" w:hAnsi="Cambria"/>
+          <w:sz w:val="26"/>
+        </w:rPr>
+        <w:t xml:space="preserve"> </w:t>
+      </w:r>
+      <w:proofErr w:type="spellStart"/>
+      <w:r>
+        <w:rPr>
+          <w:rFonts w:ascii="Cambria" w:hAnsi="Cambria"/>
+          <w:sz w:val="26"/>
+        </w:rPr>
+        <w:t>cho</w:t>
+      </w:r>
+      <w:proofErr w:type="spellEnd"/>
+      <w:r>
+        <w:rPr>
+          <w:rFonts w:ascii="Cambria" w:hAnsi="Cambria"/>
+          <w:sz w:val="26"/>
+        </w:rPr>
+        <w:t xml:space="preserve"> </w:t>
+      </w:r>
+      <w:proofErr w:type="spellStart"/>
+      <w:r>
+        <w:rPr>
+          <w:rFonts w:ascii="Cambria" w:hAnsi="Cambria"/>
+          <w:sz w:val="26"/>
+        </w:rPr>
+        <w:t>động</w:t>
+      </w:r>
+      <w:proofErr w:type="spellEnd"/>
+      <w:r>
+        <w:rPr>
+          <w:rFonts w:ascii="Cambria" w:hAnsi="Cambria"/>
+          <w:sz w:val="26"/>
+        </w:rPr>
+        <w:t xml:space="preserve"> </w:t>
+      </w:r>
+      <w:proofErr w:type="spellStart"/>
+      <w:r>
+        <w:rPr>
+          <w:rFonts w:ascii="Cambria" w:hAnsi="Cambria"/>
+          <w:sz w:val="26"/>
+        </w:rPr>
+        <w:t>cơ</w:t>
+      </w:r>
+      <w:proofErr w:type="spellEnd"/>
+    </w:p>
+    <w:p>
+      <w:pPr>
+        <w:pStyle w:val="ListParagraph"/>
+        <w:numPr>
+          <w:ilvl w:val="0"/>
+          <w:numId w:val="1"/>
+        </w:numPr>
+        <w:jc w:val="both"/>
+        <w:rPr>
+          <w:rFonts w:ascii="Cambria" w:hAnsi="Cambria"/>
+          <w:sz w:val="26"/>
+        </w:rPr>
+      </w:pPr>
+      <w:r>
+        <w:rPr>
+          <w:rFonts w:ascii="Cambria" w:hAnsi="Cambria"/>
+          <w:sz w:val="26"/>
+        </w:rPr>
+        <w:t xml:space="preserve">2 </w:t>
+      </w:r>
+      <w:proofErr w:type="spellStart"/>
+      <w:r>
+        <w:rPr>
+          <w:rFonts w:ascii="Cambria" w:hAnsi="Cambria"/>
+          <w:sz w:val="26"/>
+        </w:rPr>
+        <w:t>dây</w:t>
+      </w:r>
+      <w:proofErr w:type="spellEnd"/>
+      <w:r>
+        <w:rPr>
+          <w:rFonts w:ascii="Cambria" w:hAnsi="Cambria"/>
+          <w:sz w:val="26"/>
+        </w:rPr>
+        <w:t xml:space="preserve"> </w:t>
+      </w:r>
+      <w:proofErr w:type="spellStart"/>
+      <w:r>
+        <w:rPr>
+          <w:rFonts w:ascii="Cambria" w:hAnsi="Cambria"/>
+          <w:sz w:val="26"/>
+        </w:rPr>
+        <w:t>cấp</w:t>
+      </w:r>
+      <w:proofErr w:type="spellEnd"/>
+      <w:r>
+        <w:rPr>
+          <w:rFonts w:ascii="Cambria" w:hAnsi="Cambria"/>
+          <w:sz w:val="26"/>
+        </w:rPr>
+        <w:t xml:space="preserve"> </w:t>
+      </w:r>
+      <w:proofErr w:type="spellStart"/>
+      <w:r>
+        <w:rPr>
+          <w:rFonts w:ascii="Cambria" w:hAnsi="Cambria"/>
+          <w:sz w:val="26"/>
+        </w:rPr>
+        <w:t>nguồn</w:t>
+      </w:r>
+      <w:proofErr w:type="spellEnd"/>
+      <w:r>
+        <w:rPr>
+          <w:rFonts w:ascii="Cambria" w:hAnsi="Cambria"/>
+          <w:sz w:val="26"/>
+        </w:rPr>
+        <w:t xml:space="preserve"> </w:t>
+      </w:r>
+      <w:proofErr w:type="spellStart"/>
+      <w:r>
+        <w:rPr>
+          <w:rFonts w:ascii="Cambria" w:hAnsi="Cambria"/>
+          <w:sz w:val="26"/>
+        </w:rPr>
+        <w:t>cho</w:t>
+      </w:r>
+      <w:proofErr w:type="spellEnd"/>
+      <w:r>
+        <w:rPr>
+          <w:rFonts w:ascii="Cambria" w:hAnsi="Cambria"/>
+          <w:sz w:val="26"/>
+        </w:rPr>
+        <w:t xml:space="preserve"> </w:t>
+      </w:r>
+      <w:proofErr w:type="spellStart"/>
+      <w:r>
+        <w:rPr>
+          <w:rFonts w:ascii="Cambria" w:hAnsi="Cambria"/>
+          <w:sz w:val="26"/>
+        </w:rPr>
+        <w:t>bộ</w:t>
+      </w:r>
+      <w:proofErr w:type="spellEnd"/>
+      <w:r>
+        <w:rPr>
+          <w:rFonts w:ascii="Cambria" w:hAnsi="Cambria"/>
+          <w:sz w:val="26"/>
+        </w:rPr>
+        <w:t xml:space="preserve"> encoder</w:t>
+      </w:r>
+    </w:p>
+    <w:p>
+      <w:pPr>
+        <w:pStyle w:val="ListParagraph"/>
+        <w:numPr>
+          <w:ilvl w:val="0"/>
+          <w:numId w:val="1"/>
+        </w:numPr>
+        <w:jc w:val="both"/>
+        <w:rPr>
+          <w:rFonts w:ascii="Cambria" w:hAnsi="Cambria"/>
+          <w:sz w:val="26"/>
+        </w:rPr>
+      </w:pPr>
+      <w:r>
+        <w:rPr>
+          <w:rFonts w:ascii="Cambria" w:hAnsi="Cambria"/>
+          <w:sz w:val="26"/>
+        </w:rPr>
+        <w:t xml:space="preserve">1 </w:t>
+      </w:r>
+      <w:proofErr w:type="spellStart"/>
+      <w:r>
+        <w:rPr>
+          <w:rFonts w:ascii="Cambria" w:hAnsi="Cambria"/>
+          <w:sz w:val="26"/>
+        </w:rPr>
+        <w:t>dây</w:t>
+      </w:r>
+      <w:proofErr w:type="spellEnd"/>
+      <w:r>
+        <w:rPr>
+          <w:rFonts w:ascii="Cambria" w:hAnsi="Cambria"/>
+          <w:sz w:val="26"/>
+        </w:rPr>
+        <w:t xml:space="preserve"> </w:t>
+      </w:r>
+      <w:proofErr w:type="spellStart"/>
+      <w:r>
+        <w:rPr>
+          <w:rFonts w:ascii="Cambria" w:hAnsi="Cambria"/>
+          <w:sz w:val="26"/>
+        </w:rPr>
+        <w:t>để</w:t>
+      </w:r>
+      <w:proofErr w:type="spellEnd"/>
+      <w:r>
+        <w:rPr>
+          <w:rFonts w:ascii="Cambria" w:hAnsi="Cambria"/>
+          <w:sz w:val="26"/>
+        </w:rPr>
+        <w:t xml:space="preserve"> encoder </w:t>
+      </w:r>
+      <w:proofErr w:type="spellStart"/>
+      <w:r>
+        <w:rPr>
+          <w:rFonts w:ascii="Cambria" w:hAnsi="Cambria"/>
+          <w:sz w:val="26"/>
+        </w:rPr>
+        <w:t>trả</w:t>
+      </w:r>
+      <w:proofErr w:type="spellEnd"/>
+      <w:r>
+        <w:rPr>
+          <w:rFonts w:ascii="Cambria" w:hAnsi="Cambria"/>
+          <w:sz w:val="26"/>
+        </w:rPr>
+        <w:t xml:space="preserve"> </w:t>
+      </w:r>
+      <w:proofErr w:type="spellStart"/>
+      <w:r>
+        <w:rPr>
+          <w:rFonts w:ascii="Cambria" w:hAnsi="Cambria"/>
+          <w:sz w:val="26"/>
+        </w:rPr>
+        <w:t>về</w:t>
+      </w:r>
+      <w:proofErr w:type="spellEnd"/>
+      <w:r>
+        <w:rPr>
+          <w:rFonts w:ascii="Cambria" w:hAnsi="Cambria"/>
+          <w:sz w:val="26"/>
+        </w:rPr>
+        <w:t xml:space="preserve"> </w:t>
+      </w:r>
+      <w:proofErr w:type="spellStart"/>
+      <w:r>
+        <w:rPr>
+          <w:rFonts w:ascii="Cambria" w:hAnsi="Cambria"/>
+          <w:sz w:val="26"/>
+        </w:rPr>
+        <w:t>tín</w:t>
+      </w:r>
+      <w:proofErr w:type="spellEnd"/>
+      <w:r>
+        <w:rPr>
+          <w:rFonts w:ascii="Cambria" w:hAnsi="Cambria"/>
+          <w:sz w:val="26"/>
+        </w:rPr>
+        <w:t xml:space="preserve"> </w:t>
+      </w:r>
+      <w:proofErr w:type="spellStart"/>
+      <w:r>
+        <w:rPr>
+          <w:rFonts w:ascii="Cambria" w:hAnsi="Cambria"/>
+          <w:sz w:val="26"/>
+        </w:rPr>
+        <w:t>hiệu</w:t>
+      </w:r>
+      <w:proofErr w:type="spellEnd"/>
+      <w:r>
+        <w:rPr>
+          <w:rFonts w:ascii="Cambria" w:hAnsi="Cambria"/>
+          <w:sz w:val="26"/>
+        </w:rPr>
+        <w:t xml:space="preserve"> </w:t>
+      </w:r>
+      <w:proofErr w:type="spellStart"/>
+      <w:r>
+        <w:rPr>
+          <w:rFonts w:ascii="Cambria" w:hAnsi="Cambria"/>
+          <w:sz w:val="26"/>
+        </w:rPr>
+        <w:t>cho</w:t>
+      </w:r>
+      <w:proofErr w:type="spellEnd"/>
+      <w:r>
+        <w:rPr>
+          <w:rFonts w:ascii="Cambria" w:hAnsi="Cambria"/>
+          <w:sz w:val="26"/>
+        </w:rPr>
+        <w:t xml:space="preserve"> </w:t>
+      </w:r>
+      <w:proofErr w:type="spellStart"/>
+      <w:r>
+        <w:rPr>
+          <w:rFonts w:ascii="Cambria" w:hAnsi="Cambria"/>
+          <w:sz w:val="26"/>
+        </w:rPr>
+        <w:t>mạch</w:t>
+      </w:r>
+      <w:proofErr w:type="spellEnd"/>
+      <w:r>
+        <w:rPr>
+          <w:rFonts w:ascii="Cambria" w:hAnsi="Cambria"/>
+          <w:sz w:val="26"/>
+        </w:rPr>
+        <w:t xml:space="preserve"> </w:t>
+      </w:r>
+      <w:proofErr w:type="spellStart"/>
+      <w:r>
+        <w:rPr>
+          <w:rFonts w:ascii="Cambria" w:hAnsi="Cambria"/>
+          <w:sz w:val="26"/>
+        </w:rPr>
+        <w:t>điều</w:t>
+      </w:r>
+      <w:proofErr w:type="spellEnd"/>
+      <w:r>
+        <w:rPr>
+          <w:rFonts w:ascii="Cambria" w:hAnsi="Cambria"/>
+          <w:sz w:val="26"/>
+        </w:rPr>
+        <w:t xml:space="preserve"> </w:t>
+      </w:r>
+      <w:proofErr w:type="spellStart"/>
+      <w:r>
+        <w:rPr>
+          <w:rFonts w:ascii="Cambria" w:hAnsi="Cambria"/>
+          <w:sz w:val="26"/>
+        </w:rPr>
+        <w:t>khiển</w:t>
+      </w:r>
+      <w:proofErr w:type="spellEnd"/>
+      <w:r>
+        <w:rPr>
+          <w:rFonts w:ascii="Cambria" w:hAnsi="Cambria"/>
+          <w:sz w:val="26"/>
+        </w:rPr>
+        <w:t xml:space="preserve"> Arduino</w:t>
+      </w:r>
+    </w:p>
+    <w:p>
+      <w:pPr>
+        <w:ind w:left="360"/>
+        <w:jc w:val="both"/>
+        <w:rPr>
+          <w:rFonts w:ascii="Cambria" w:hAnsi="Cambria"/>
+          <w:sz w:val="26"/>
+        </w:rPr>
+      </w:pPr>
+    </w:p>
+    <w:p>
+      <w:pPr>
+        <w:ind w:left="360"/>
+        <w:jc w:val="both"/>
+        <w:rPr>
+          <w:rFonts w:ascii="Cambria" w:hAnsi="Cambria"/>
+          <w:sz w:val="26"/>
+        </w:rPr>
+      </w:pPr>
+      <w:r>
+        <w:rPr>
+          <w:noProof/>
+        </w:rPr>
+        <w:drawing>
+          <wp:inline distT="0" distB="0" distL="0" distR="0">
+            <wp:extent cx="4333875" cy="2437805"/>
+            <wp:effectExtent l="0" t="0" r="0" b="635"/>
+            <wp:docPr id="1" name="Picture 1" descr="https://scontent-sin1-1.xx.fbcdn.net/v/t34.0-12/13101120_1089146471158687_1166240818_n.jpg?oh=3af87ee3227b25cd401d191f47dbb68f&amp;oe=5732803D"/>
+            <wp:cNvGraphicFramePr>
+              <a:graphicFrameLocks xmlns:a="http://schemas.openxmlformats.org/drawingml/2006/main" noChangeAspect="1"/>
+            </wp:cNvGraphicFramePr>
+            <a:graphic xmlns:a="http://schemas.openxmlformats.org/drawingml/2006/main">
+              <a:graphicData uri="http://schemas.openxmlformats.org/drawingml/2006/picture">
+                <pic:pic xmlns:pic="http://schemas.openxmlformats.org/drawingml/2006/picture">
+                  <pic:nvPicPr>
+                    <pic:cNvPr id="0" name="Picture 1" descr="https://scontent-sin1-1.xx.fbcdn.net/v/t34.0-12/13101120_1089146471158687_1166240818_n.jpg?oh=3af87ee3227b25cd401d191f47dbb68f&amp;oe=5732803D"/>
+                    <pic:cNvPicPr>
+                      <a:picLocks noChangeAspect="1" noChangeArrowheads="1"/>
+                    </pic:cNvPicPr>
+                  </pic:nvPicPr>
+                  <pic:blipFill>
+                    <a:blip r:embed="rId5">
+                      <a:extLst>
+                        <a:ext uri="{28A0092B-C50C-407E-A947-70E740481C1C}">
+                          <a14:useLocalDpi xmlns:a14="http://schemas.microsoft.com/office/drawing/2010/main" val="0"/>
+                        </a:ext>
+                      </a:extLst>
+                    </a:blip>
+                    <a:srcRect/>
+                    <a:stretch>
+                      <a:fillRect/>
+                    </a:stretch>
+                  </pic:blipFill>
+                  <pic:spPr bwMode="auto">
+                    <a:xfrm>
+                      <a:off x="0" y="0"/>
+                      <a:ext cx="4340485" cy="2441523"/>
+                    </a:xfrm>
+                    <a:prstGeom prst="rect">
+                      <a:avLst/>
+                    </a:prstGeom>
+                    <a:noFill/>
+                    <a:ln>
+                      <a:noFill/>
+                    </a:ln>
+                  </pic:spPr>
+                </pic:pic>
+              </a:graphicData>
+            </a:graphic>
+          </wp:inline>
+        </w:drawing>
+      </w:r>
+    </w:p>
+    <w:p>
+      <w:pPr>
+        <w:ind w:left="360"/>
+        <w:jc w:val="both"/>
+        <w:rPr>
+          <w:rFonts w:ascii="Cambria" w:hAnsi="Cambria"/>
+          <w:sz w:val="26"/>
+        </w:rPr>
+      </w:pPr>
+    </w:p>
+    <w:p>
+      <w:pPr>
+        <w:jc w:val="both"/>
+        <w:rPr>
+          <w:rFonts w:ascii="Cambria" w:hAnsi="Cambria"/>
+          <w:sz w:val="26"/>
+        </w:rPr>
+      </w:pPr>
+      <w:proofErr w:type="spellStart"/>
+      <w:r>
+        <w:rPr>
+          <w:rFonts w:ascii="Cambria" w:hAnsi="Cambria"/>
+          <w:b/>
+          <w:sz w:val="26"/>
+        </w:rPr>
+        <w:t>Nguyên</w:t>
+      </w:r>
+      <w:proofErr w:type="spellEnd"/>
+      <w:r>
+        <w:rPr>
+          <w:rFonts w:ascii="Cambria" w:hAnsi="Cambria"/>
+          <w:b/>
+          <w:sz w:val="26"/>
+        </w:rPr>
+        <w:t xml:space="preserve"> </w:t>
+      </w:r>
+      <w:proofErr w:type="spellStart"/>
+      <w:r>
+        <w:rPr>
+          <w:rFonts w:ascii="Cambria" w:hAnsi="Cambria"/>
+          <w:b/>
+          <w:sz w:val="26"/>
+        </w:rPr>
+        <w:t>lý</w:t>
+      </w:r>
+      <w:proofErr w:type="spellEnd"/>
+      <w:r>
+        <w:rPr>
+          <w:rFonts w:ascii="Cambria" w:hAnsi="Cambria"/>
+          <w:b/>
+          <w:sz w:val="26"/>
+        </w:rPr>
+        <w:t xml:space="preserve"> </w:t>
+      </w:r>
+      <w:proofErr w:type="spellStart"/>
+      <w:r>
+        <w:rPr>
+          <w:rFonts w:ascii="Cambria" w:hAnsi="Cambria"/>
+          <w:b/>
+          <w:sz w:val="26"/>
+        </w:rPr>
+        <w:t>hoạt</w:t>
+      </w:r>
+      <w:proofErr w:type="spellEnd"/>
+      <w:r>
+        <w:rPr>
+          <w:rFonts w:ascii="Cambria" w:hAnsi="Cambria"/>
+          <w:b/>
+          <w:sz w:val="26"/>
+        </w:rPr>
+        <w:t xml:space="preserve"> </w:t>
+      </w:r>
+      <w:proofErr w:type="spellStart"/>
+      <w:r>
+        <w:rPr>
+          <w:rFonts w:ascii="Cambria" w:hAnsi="Cambria"/>
+          <w:b/>
+          <w:sz w:val="26"/>
+        </w:rPr>
+        <w:t>động</w:t>
+      </w:r>
+      <w:proofErr w:type="spellEnd"/>
+      <w:r>
+        <w:rPr>
+          <w:rFonts w:ascii="Cambria" w:hAnsi="Cambria"/>
+          <w:b/>
+          <w:sz w:val="26"/>
+        </w:rPr>
+        <w:t>:</w:t>
+      </w:r>
+    </w:p>
+    <w:p>
+      <w:pPr>
+        <w:ind w:firstLine="720"/>
+        <w:jc w:val="both"/>
+        <w:rPr>
+          <w:rFonts w:ascii="Cambria" w:hAnsi="Cambria"/>
+          <w:sz w:val="26"/>
+        </w:rPr>
+      </w:pPr>
       <w:r>
         <w:rPr>
           <w:rFonts w:ascii="Cambria" w:hAnsi="Cambria"/>
@@ -769,7 +1603,23 @@
           <w:rFonts w:ascii="Cambria" w:hAnsi="Cambria"/>
           <w:sz w:val="26"/>
         </w:rPr>
-        <w:t xml:space="preserve"> đèn led </w:t>
+        <w:t xml:space="preserve"> </w:t>
+      </w:r>
+      <w:proofErr w:type="spellStart"/>
+      <w:r>
+        <w:rPr>
+          <w:rFonts w:ascii="Cambria" w:hAnsi="Cambria"/>
+          <w:sz w:val="26"/>
+        </w:rPr>
+        <w:t>đèn</w:t>
+      </w:r>
+      <w:proofErr w:type="spellEnd"/>
+      <w:r>
+        <w:rPr>
+          <w:rFonts w:ascii="Cambria" w:hAnsi="Cambria"/>
+          <w:sz w:val="26"/>
+        </w:rPr>
+        <w:t xml:space="preserve"> led </w:t>
       </w:r>
       <w:proofErr w:type="spellStart"/>
       <w:r>
@@ -961,7 +1811,23 @@
           <w:rFonts w:ascii="Cambria" w:hAnsi="Cambria"/>
           <w:sz w:val="26"/>
         </w:rPr>
-        <w:t xml:space="preserve">), đèn led </w:t>
+        <w:t xml:space="preserve">), </w:t>
+      </w:r>
+      <w:proofErr w:type="spellStart"/>
+      <w:r>
+        <w:rPr>
+          <w:rFonts w:ascii="Cambria" w:hAnsi="Cambria"/>
+          <w:sz w:val="26"/>
+        </w:rPr>
+        <w:t>đèn</w:t>
+      </w:r>
+      <w:proofErr w:type="spellEnd"/>
+      <w:r>
+        <w:rPr>
+          <w:rFonts w:ascii="Cambria" w:hAnsi="Cambria"/>
+          <w:sz w:val="26"/>
+        </w:rPr>
+        <w:t xml:space="preserve"> led </w:t>
       </w:r>
       <w:proofErr w:type="spellStart"/>
       <w:r>
@@ -1089,7 +1955,23 @@
           <w:rFonts w:ascii="Cambria" w:hAnsi="Cambria"/>
           <w:sz w:val="26"/>
         </w:rPr>
-        <w:t xml:space="preserve">), đèn led </w:t>
+        <w:t xml:space="preserve">), </w:t>
+      </w:r>
+      <w:proofErr w:type="spellStart"/>
+      <w:r>
+        <w:rPr>
+          <w:rFonts w:ascii="Cambria" w:hAnsi="Cambria"/>
+          <w:sz w:val="26"/>
+        </w:rPr>
+        <w:t>đèn</w:t>
+      </w:r>
+      <w:proofErr w:type="spellEnd"/>
+      <w:r>
+        <w:rPr>
+          <w:rFonts w:ascii="Cambria" w:hAnsi="Cambria"/>
+          <w:sz w:val="26"/>
+        </w:rPr>
+        <w:t xml:space="preserve"> led </w:t>
       </w:r>
       <w:proofErr w:type="spellStart"/>
       <w:r>
@@ -1587,7 +2469,23 @@
           <w:rFonts w:ascii="Cambria" w:hAnsi="Cambria"/>
           <w:sz w:val="26"/>
         </w:rPr>
-        <w:t xml:space="preserve"> đèn led </w:t>
+        <w:t xml:space="preserve"> </w:t>
+      </w:r>
+      <w:proofErr w:type="spellStart"/>
+      <w:r>
+        <w:rPr>
+          <w:rFonts w:ascii="Cambria" w:hAnsi="Cambria"/>
+          <w:sz w:val="26"/>
+        </w:rPr>
+        <w:t>đèn</w:t>
+      </w:r>
+      <w:proofErr w:type="spellEnd"/>
+      <w:r>
+        <w:rPr>
+          <w:rFonts w:ascii="Cambria" w:hAnsi="Cambria"/>
+          <w:sz w:val="26"/>
+        </w:rPr>
+        <w:t xml:space="preserve"> led </w:t>
       </w:r>
       <w:proofErr w:type="spellStart"/>
       <w:r>
@@ -1930,13 +2828,359 @@
         </w:rPr>
         <w:t xml:space="preserve"> </w:t>
       </w:r>
-      <w:proofErr w:type="spellStart"/>
-      <w:r>
-        <w:rPr>
-          <w:rFonts w:ascii="Cambria" w:hAnsi="Cambria"/>
-          <w:sz w:val="26"/>
-        </w:rPr>
-        <w:t>Dựa</w:t>
+    </w:p>
+    <w:p>
+      <w:pPr>
+        <w:ind w:firstLine="720"/>
+        <w:jc w:val="both"/>
+        <w:rPr>
+          <w:rFonts w:ascii="Cambria" w:hAnsi="Cambria"/>
+          <w:sz w:val="26"/>
+        </w:rPr>
+      </w:pPr>
+      <w:proofErr w:type="spellStart"/>
+      <w:r>
+        <w:rPr>
+          <w:rFonts w:ascii="Cambria" w:hAnsi="Cambria"/>
+          <w:sz w:val="26"/>
+        </w:rPr>
+        <w:t>Dây</w:t>
+      </w:r>
+      <w:proofErr w:type="spellEnd"/>
+      <w:r>
+        <w:rPr>
+          <w:rFonts w:ascii="Cambria" w:hAnsi="Cambria"/>
+          <w:sz w:val="26"/>
+        </w:rPr>
+        <w:t xml:space="preserve"> </w:t>
+      </w:r>
+      <w:proofErr w:type="spellStart"/>
+      <w:r>
+        <w:rPr>
+          <w:rFonts w:ascii="Cambria" w:hAnsi="Cambria"/>
+          <w:sz w:val="26"/>
+        </w:rPr>
+        <w:t>tín</w:t>
+      </w:r>
+      <w:proofErr w:type="spellEnd"/>
+      <w:r>
+        <w:rPr>
+          <w:rFonts w:ascii="Cambria" w:hAnsi="Cambria"/>
+          <w:sz w:val="26"/>
+        </w:rPr>
+        <w:t xml:space="preserve"> </w:t>
+      </w:r>
+      <w:proofErr w:type="spellStart"/>
+      <w:r>
+        <w:rPr>
+          <w:rFonts w:ascii="Cambria" w:hAnsi="Cambria"/>
+          <w:sz w:val="26"/>
+        </w:rPr>
+        <w:t>hiệu</w:t>
+      </w:r>
+      <w:proofErr w:type="spellEnd"/>
+      <w:r>
+        <w:rPr>
+          <w:rFonts w:ascii="Cambria" w:hAnsi="Cambria"/>
+          <w:sz w:val="26"/>
+        </w:rPr>
+        <w:t xml:space="preserve"> </w:t>
+      </w:r>
+      <w:proofErr w:type="spellStart"/>
+      <w:r>
+        <w:rPr>
+          <w:rFonts w:ascii="Cambria" w:hAnsi="Cambria"/>
+          <w:sz w:val="26"/>
+        </w:rPr>
+        <w:t>của</w:t>
+      </w:r>
+      <w:proofErr w:type="spellEnd"/>
+      <w:r>
+        <w:rPr>
+          <w:rFonts w:ascii="Cambria" w:hAnsi="Cambria"/>
+          <w:sz w:val="26"/>
+        </w:rPr>
+        <w:t xml:space="preserve"> encoder </w:t>
+      </w:r>
+      <w:proofErr w:type="spellStart"/>
+      <w:r>
+        <w:rPr>
+          <w:rFonts w:ascii="Cambria" w:hAnsi="Cambria"/>
+          <w:sz w:val="26"/>
+        </w:rPr>
+        <w:t>sẽ</w:t>
+      </w:r>
+      <w:proofErr w:type="spellEnd"/>
+      <w:r>
+        <w:rPr>
+          <w:rFonts w:ascii="Cambria" w:hAnsi="Cambria"/>
+          <w:sz w:val="26"/>
+        </w:rPr>
+        <w:t xml:space="preserve"> </w:t>
+      </w:r>
+      <w:proofErr w:type="spellStart"/>
+      <w:r>
+        <w:rPr>
+          <w:rFonts w:ascii="Cambria" w:hAnsi="Cambria"/>
+          <w:sz w:val="26"/>
+        </w:rPr>
+        <w:t>trả</w:t>
+      </w:r>
+      <w:proofErr w:type="spellEnd"/>
+      <w:r>
+        <w:rPr>
+          <w:rFonts w:ascii="Cambria" w:hAnsi="Cambria"/>
+          <w:sz w:val="26"/>
+        </w:rPr>
+        <w:t xml:space="preserve"> </w:t>
+      </w:r>
+      <w:proofErr w:type="spellStart"/>
+      <w:r>
+        <w:rPr>
+          <w:rFonts w:ascii="Cambria" w:hAnsi="Cambria"/>
+          <w:sz w:val="26"/>
+        </w:rPr>
+        <w:t>về</w:t>
+      </w:r>
+      <w:proofErr w:type="spellEnd"/>
+      <w:r>
+        <w:rPr>
+          <w:rFonts w:ascii="Cambria" w:hAnsi="Cambria"/>
+          <w:sz w:val="26"/>
+        </w:rPr>
+        <w:t xml:space="preserve"> </w:t>
+      </w:r>
+      <w:proofErr w:type="spellStart"/>
+      <w:r>
+        <w:rPr>
+          <w:rFonts w:ascii="Cambria" w:hAnsi="Cambria"/>
+          <w:sz w:val="26"/>
+        </w:rPr>
+        <w:t>tín</w:t>
+      </w:r>
+      <w:proofErr w:type="spellEnd"/>
+      <w:r>
+        <w:rPr>
+          <w:rFonts w:ascii="Cambria" w:hAnsi="Cambria"/>
+          <w:sz w:val="26"/>
+        </w:rPr>
+        <w:t xml:space="preserve"> </w:t>
+      </w:r>
+      <w:proofErr w:type="spellStart"/>
+      <w:r>
+        <w:rPr>
+          <w:rFonts w:ascii="Cambria" w:hAnsi="Cambria"/>
+          <w:sz w:val="26"/>
+        </w:rPr>
+        <w:t>hiệu</w:t>
+      </w:r>
+      <w:proofErr w:type="spellEnd"/>
+      <w:r>
+        <w:rPr>
+          <w:rFonts w:ascii="Cambria" w:hAnsi="Cambria"/>
+          <w:sz w:val="26"/>
+        </w:rPr>
+        <w:t xml:space="preserve"> </w:t>
+      </w:r>
+      <w:proofErr w:type="spellStart"/>
+      <w:r>
+        <w:rPr>
+          <w:rFonts w:ascii="Cambria" w:hAnsi="Cambria"/>
+          <w:sz w:val="26"/>
+        </w:rPr>
+        <w:t>để</w:t>
+      </w:r>
+      <w:proofErr w:type="spellEnd"/>
+      <w:r>
+        <w:rPr>
+          <w:rFonts w:ascii="Cambria" w:hAnsi="Cambria"/>
+          <w:sz w:val="26"/>
+        </w:rPr>
+        <w:t xml:space="preserve"> </w:t>
+      </w:r>
+      <w:proofErr w:type="spellStart"/>
+      <w:r>
+        <w:rPr>
+          <w:rFonts w:ascii="Cambria" w:hAnsi="Cambria"/>
+          <w:sz w:val="26"/>
+        </w:rPr>
+        <w:t>biết</w:t>
+      </w:r>
+      <w:proofErr w:type="spellEnd"/>
+      <w:r>
+        <w:rPr>
+          <w:rFonts w:ascii="Cambria" w:hAnsi="Cambria"/>
+          <w:sz w:val="26"/>
+        </w:rPr>
+        <w:t xml:space="preserve"> </w:t>
+      </w:r>
+      <w:proofErr w:type="spellStart"/>
+      <w:r>
+        <w:rPr>
+          <w:rFonts w:ascii="Cambria" w:hAnsi="Cambria"/>
+          <w:sz w:val="26"/>
+        </w:rPr>
+        <w:t>rằng</w:t>
+      </w:r>
+      <w:proofErr w:type="spellEnd"/>
+      <w:r>
+        <w:rPr>
+          <w:rFonts w:ascii="Cambria" w:hAnsi="Cambria"/>
+          <w:sz w:val="26"/>
+        </w:rPr>
+        <w:t xml:space="preserve"> </w:t>
+      </w:r>
+      <w:proofErr w:type="spellStart"/>
+      <w:r>
+        <w:rPr>
+          <w:rFonts w:ascii="Cambria" w:hAnsi="Cambria"/>
+          <w:sz w:val="26"/>
+        </w:rPr>
+        <w:t>mắt</w:t>
+      </w:r>
+      <w:proofErr w:type="spellEnd"/>
+      <w:r>
+        <w:rPr>
+          <w:rFonts w:ascii="Cambria" w:hAnsi="Cambria"/>
+          <w:sz w:val="26"/>
+        </w:rPr>
+        <w:t xml:space="preserve"> </w:t>
+      </w:r>
+      <w:proofErr w:type="spellStart"/>
+      <w:proofErr w:type="gramStart"/>
+      <w:r>
+        <w:rPr>
+          <w:rFonts w:ascii="Cambria" w:hAnsi="Cambria"/>
+          <w:sz w:val="26"/>
+        </w:rPr>
+        <w:t>thu</w:t>
+      </w:r>
+      <w:proofErr w:type="spellEnd"/>
+      <w:proofErr w:type="gramEnd"/>
+      <w:r>
+        <w:rPr>
+          <w:rFonts w:ascii="Cambria" w:hAnsi="Cambria"/>
+          <w:sz w:val="26"/>
+        </w:rPr>
+        <w:t xml:space="preserve"> </w:t>
+      </w:r>
+      <w:proofErr w:type="spellStart"/>
+      <w:r>
+        <w:rPr>
+          <w:rFonts w:ascii="Cambria" w:hAnsi="Cambria"/>
+          <w:sz w:val="26"/>
+        </w:rPr>
+        <w:t>có</w:t>
+      </w:r>
+      <w:proofErr w:type="spellEnd"/>
+      <w:r>
+        <w:rPr>
+          <w:rFonts w:ascii="Cambria" w:hAnsi="Cambria"/>
+          <w:sz w:val="26"/>
+        </w:rPr>
+        <w:t xml:space="preserve"> </w:t>
+      </w:r>
+      <w:proofErr w:type="spellStart"/>
+      <w:r>
+        <w:rPr>
+          <w:rFonts w:ascii="Cambria" w:hAnsi="Cambria"/>
+          <w:sz w:val="26"/>
+        </w:rPr>
+        <w:t>thu</w:t>
+      </w:r>
+      <w:proofErr w:type="spellEnd"/>
+      <w:r>
+        <w:rPr>
+          <w:rFonts w:ascii="Cambria" w:hAnsi="Cambria"/>
+          <w:sz w:val="26"/>
+        </w:rPr>
+        <w:t xml:space="preserve"> </w:t>
+      </w:r>
+      <w:proofErr w:type="spellStart"/>
+      <w:r>
+        <w:rPr>
+          <w:rFonts w:ascii="Cambria" w:hAnsi="Cambria"/>
+          <w:sz w:val="26"/>
+        </w:rPr>
+        <w:t>được</w:t>
+      </w:r>
+      <w:proofErr w:type="spellEnd"/>
+      <w:r>
+        <w:rPr>
+          <w:rFonts w:ascii="Cambria" w:hAnsi="Cambria"/>
+          <w:sz w:val="26"/>
+        </w:rPr>
+        <w:t xml:space="preserve"> </w:t>
+      </w:r>
+      <w:proofErr w:type="spellStart"/>
+      <w:r>
+        <w:rPr>
+          <w:rFonts w:ascii="Cambria" w:hAnsi="Cambria"/>
+          <w:sz w:val="26"/>
+        </w:rPr>
+        <w:t>tín</w:t>
+      </w:r>
+      <w:proofErr w:type="spellEnd"/>
+      <w:r>
+        <w:rPr>
+          <w:rFonts w:ascii="Cambria" w:hAnsi="Cambria"/>
+          <w:sz w:val="26"/>
+        </w:rPr>
+        <w:t xml:space="preserve"> </w:t>
+      </w:r>
+      <w:proofErr w:type="spellStart"/>
+      <w:r>
+        <w:rPr>
+          <w:rFonts w:ascii="Cambria" w:hAnsi="Cambria"/>
+          <w:sz w:val="26"/>
+        </w:rPr>
+        <w:t>hi</w:t>
+      </w:r>
+      <w:r>
+        <w:rPr>
+          <w:rFonts w:ascii="Cambria" w:hAnsi="Cambria"/>
+          <w:sz w:val="26"/>
+        </w:rPr>
+        <w:t>ệ</w:t>
+      </w:r>
+      <w:r>
+        <w:rPr>
+          <w:rFonts w:ascii="Cambria" w:hAnsi="Cambria"/>
+          <w:sz w:val="26"/>
+        </w:rPr>
+        <w:t>u</w:t>
+      </w:r>
+      <w:proofErr w:type="spellEnd"/>
+      <w:r>
+        <w:rPr>
+          <w:rFonts w:ascii="Cambria" w:hAnsi="Cambria"/>
+          <w:sz w:val="26"/>
+        </w:rPr>
+        <w:t xml:space="preserve"> hay </w:t>
+      </w:r>
+      <w:proofErr w:type="spellStart"/>
+      <w:r>
+        <w:rPr>
+          <w:rFonts w:ascii="Cambria" w:hAnsi="Cambria"/>
+          <w:sz w:val="26"/>
+        </w:rPr>
+        <w:t>không</w:t>
+      </w:r>
+      <w:proofErr w:type="spellEnd"/>
+      <w:r>
+        <w:rPr>
+          <w:rFonts w:ascii="Cambria" w:hAnsi="Cambria"/>
+          <w:sz w:val="26"/>
+        </w:rPr>
+        <w:t xml:space="preserve">, </w:t>
+      </w:r>
+      <w:proofErr w:type="spellStart"/>
+      <w:r>
+        <w:rPr>
+          <w:rFonts w:ascii="Cambria" w:hAnsi="Cambria"/>
+          <w:sz w:val="26"/>
+        </w:rPr>
+        <w:t>dựa</w:t>
       </w:r>
       <w:proofErr w:type="spellEnd"/>
       <w:r>
@@ -1968,6 +3212,173 @@
           <w:rFonts w:ascii="Cambria" w:hAnsi="Cambria"/>
           <w:sz w:val="26"/>
         </w:rPr>
+        <w:t>tín</w:t>
+      </w:r>
+      <w:proofErr w:type="spellEnd"/>
+      <w:r>
+        <w:rPr>
+          <w:rFonts w:ascii="Cambria" w:hAnsi="Cambria"/>
+          <w:sz w:val="26"/>
+        </w:rPr>
+        <w:t xml:space="preserve"> </w:t>
+      </w:r>
+      <w:proofErr w:type="spellStart"/>
+      <w:r>
+        <w:rPr>
+          <w:rFonts w:ascii="Cambria" w:hAnsi="Cambria"/>
+          <w:sz w:val="26"/>
+        </w:rPr>
+        <w:t>hiệu</w:t>
+      </w:r>
+      <w:proofErr w:type="spellEnd"/>
+      <w:r>
+        <w:rPr>
+          <w:rFonts w:ascii="Cambria" w:hAnsi="Cambria"/>
+          <w:sz w:val="26"/>
+        </w:rPr>
+        <w:t xml:space="preserve"> </w:t>
+      </w:r>
+      <w:proofErr w:type="spellStart"/>
+      <w:r>
+        <w:rPr>
+          <w:rFonts w:ascii="Cambria" w:hAnsi="Cambria"/>
+          <w:sz w:val="26"/>
+        </w:rPr>
+        <w:t>này</w:t>
+      </w:r>
+      <w:proofErr w:type="spellEnd"/>
+      <w:r>
+        <w:rPr>
+          <w:rFonts w:ascii="Cambria" w:hAnsi="Cambria"/>
+          <w:sz w:val="26"/>
+        </w:rPr>
+        <w:t xml:space="preserve"> </w:t>
+      </w:r>
+      <w:r>
+        <w:rPr>
+          <w:rFonts w:ascii="Cambria" w:hAnsi="Cambria"/>
+          <w:sz w:val="26"/>
+        </w:rPr>
+        <w:t xml:space="preserve">ta </w:t>
+      </w:r>
+      <w:proofErr w:type="spellStart"/>
+      <w:r>
+        <w:rPr>
+          <w:rFonts w:ascii="Cambria" w:hAnsi="Cambria"/>
+          <w:sz w:val="26"/>
+        </w:rPr>
+        <w:t>có</w:t>
+      </w:r>
+      <w:proofErr w:type="spellEnd"/>
+      <w:r>
+        <w:rPr>
+          <w:rFonts w:ascii="Cambria" w:hAnsi="Cambria"/>
+          <w:sz w:val="26"/>
+        </w:rPr>
+        <w:t xml:space="preserve"> </w:t>
+      </w:r>
+      <w:proofErr w:type="spellStart"/>
+      <w:r>
+        <w:rPr>
+          <w:rFonts w:ascii="Cambria" w:hAnsi="Cambria"/>
+          <w:sz w:val="26"/>
+        </w:rPr>
+        <w:t>thể</w:t>
+      </w:r>
+      <w:proofErr w:type="spellEnd"/>
+      <w:r>
+        <w:rPr>
+          <w:rFonts w:ascii="Cambria" w:hAnsi="Cambria"/>
+          <w:sz w:val="26"/>
+        </w:rPr>
+        <w:t xml:space="preserve"> </w:t>
+      </w:r>
+      <w:proofErr w:type="spellStart"/>
+      <w:r>
+        <w:rPr>
+          <w:rFonts w:ascii="Cambria" w:hAnsi="Cambria"/>
+          <w:sz w:val="26"/>
+        </w:rPr>
+        <w:t>điều</w:t>
+      </w:r>
+      <w:proofErr w:type="spellEnd"/>
+      <w:r>
+        <w:rPr>
+          <w:rFonts w:ascii="Cambria" w:hAnsi="Cambria"/>
+          <w:sz w:val="26"/>
+        </w:rPr>
+        <w:t xml:space="preserve"> </w:t>
+      </w:r>
+      <w:proofErr w:type="spellStart"/>
+      <w:r>
+        <w:rPr>
+          <w:rFonts w:ascii="Cambria" w:hAnsi="Cambria"/>
+          <w:sz w:val="26"/>
+        </w:rPr>
+        <w:t>khiển</w:t>
+      </w:r>
+      <w:proofErr w:type="spellEnd"/>
+      <w:r>
+        <w:rPr>
+          <w:rFonts w:ascii="Cambria" w:hAnsi="Cambria"/>
+          <w:sz w:val="26"/>
+        </w:rPr>
+        <w:t xml:space="preserve"> </w:t>
+      </w:r>
+      <w:proofErr w:type="spellStart"/>
+      <w:r>
+        <w:rPr>
+          <w:rFonts w:ascii="Cambria" w:hAnsi="Cambria"/>
+          <w:sz w:val="26"/>
+        </w:rPr>
+        <w:t>chính</w:t>
+      </w:r>
+      <w:proofErr w:type="spellEnd"/>
+      <w:r>
+        <w:rPr>
+          <w:rFonts w:ascii="Cambria" w:hAnsi="Cambria"/>
+          <w:sz w:val="26"/>
+        </w:rPr>
+        <w:t xml:space="preserve"> </w:t>
+      </w:r>
+      <w:proofErr w:type="spellStart"/>
+      <w:r>
+        <w:rPr>
+          <w:rFonts w:ascii="Cambria" w:hAnsi="Cambria"/>
+          <w:sz w:val="26"/>
+        </w:rPr>
+        <w:t>xác</w:t>
+      </w:r>
+      <w:proofErr w:type="spellEnd"/>
+      <w:r>
+        <w:rPr>
+          <w:rFonts w:ascii="Cambria" w:hAnsi="Cambria"/>
+          <w:sz w:val="26"/>
+        </w:rPr>
+        <w:t xml:space="preserve"> </w:t>
+      </w:r>
+      <w:proofErr w:type="spellStart"/>
+      <w:r>
+        <w:rPr>
+          <w:rFonts w:ascii="Cambria" w:hAnsi="Cambria"/>
+          <w:sz w:val="26"/>
+        </w:rPr>
+        <w:t>góc</w:t>
+      </w:r>
+      <w:proofErr w:type="spellEnd"/>
+      <w:r>
+        <w:rPr>
+          <w:rFonts w:ascii="Cambria" w:hAnsi="Cambria"/>
+          <w:sz w:val="26"/>
+        </w:rPr>
+        <w:t xml:space="preserve"> quay hay </w:t>
+      </w:r>
+      <w:proofErr w:type="spellStart"/>
+      <w:r>
+        <w:rPr>
+          <w:rFonts w:ascii="Cambria" w:hAnsi="Cambria"/>
+          <w:sz w:val="26"/>
+        </w:rPr>
         <w:t>số</w:t>
       </w:r>
       <w:proofErr w:type="spellEnd"/>
@@ -1984,135 +3395,39 @@
           <w:rFonts w:ascii="Cambria" w:hAnsi="Cambria"/>
           <w:sz w:val="26"/>
         </w:rPr>
-        <w:t>xung</w:t>
-      </w:r>
-      <w:proofErr w:type="spellEnd"/>
-      <w:r>
-        <w:rPr>
-          <w:rFonts w:ascii="Cambria" w:hAnsi="Cambria"/>
-          <w:sz w:val="26"/>
-        </w:rPr>
-        <w:t xml:space="preserve"> </w:t>
-      </w:r>
-      <w:proofErr w:type="spellStart"/>
-      <w:r>
-        <w:rPr>
-          <w:rFonts w:ascii="Cambria" w:hAnsi="Cambria"/>
-          <w:sz w:val="26"/>
-        </w:rPr>
-        <w:t>này</w:t>
-      </w:r>
-      <w:proofErr w:type="spellEnd"/>
-      <w:r>
-        <w:rPr>
-          <w:rFonts w:ascii="Cambria" w:hAnsi="Cambria"/>
-          <w:sz w:val="26"/>
-        </w:rPr>
-        <w:t xml:space="preserve"> ta </w:t>
-      </w:r>
-      <w:proofErr w:type="spellStart"/>
-      <w:r>
-        <w:rPr>
-          <w:rFonts w:ascii="Cambria" w:hAnsi="Cambria"/>
-          <w:sz w:val="26"/>
-        </w:rPr>
-        <w:t>có</w:t>
-      </w:r>
-      <w:proofErr w:type="spellEnd"/>
-      <w:r>
-        <w:rPr>
-          <w:rFonts w:ascii="Cambria" w:hAnsi="Cambria"/>
-          <w:sz w:val="26"/>
-        </w:rPr>
-        <w:t xml:space="preserve"> </w:t>
-      </w:r>
-      <w:proofErr w:type="spellStart"/>
-      <w:r>
-        <w:rPr>
-          <w:rFonts w:ascii="Cambria" w:hAnsi="Cambria"/>
-          <w:sz w:val="26"/>
-        </w:rPr>
-        <w:t>thể</w:t>
-      </w:r>
-      <w:proofErr w:type="spellEnd"/>
-      <w:r>
-        <w:rPr>
-          <w:rFonts w:ascii="Cambria" w:hAnsi="Cambria"/>
-          <w:sz w:val="26"/>
-        </w:rPr>
-        <w:t xml:space="preserve"> </w:t>
-      </w:r>
-      <w:proofErr w:type="spellStart"/>
-      <w:r>
-        <w:rPr>
-          <w:rFonts w:ascii="Cambria" w:hAnsi="Cambria"/>
-          <w:sz w:val="26"/>
-        </w:rPr>
-        <w:t>điều</w:t>
-      </w:r>
-      <w:proofErr w:type="spellEnd"/>
-      <w:r>
-        <w:rPr>
-          <w:rFonts w:ascii="Cambria" w:hAnsi="Cambria"/>
-          <w:sz w:val="26"/>
-        </w:rPr>
-        <w:t xml:space="preserve"> </w:t>
-      </w:r>
-      <w:proofErr w:type="spellStart"/>
-      <w:r>
-        <w:rPr>
-          <w:rFonts w:ascii="Cambria" w:hAnsi="Cambria"/>
-          <w:sz w:val="26"/>
-        </w:rPr>
-        <w:t>khiển</w:t>
-      </w:r>
-      <w:proofErr w:type="spellEnd"/>
-      <w:r>
-        <w:rPr>
-          <w:rFonts w:ascii="Cambria" w:hAnsi="Cambria"/>
-          <w:sz w:val="26"/>
-        </w:rPr>
-        <w:t xml:space="preserve"> </w:t>
-      </w:r>
-      <w:proofErr w:type="spellStart"/>
-      <w:r>
-        <w:rPr>
-          <w:rFonts w:ascii="Cambria" w:hAnsi="Cambria"/>
-          <w:sz w:val="26"/>
-        </w:rPr>
-        <w:t>chính</w:t>
-      </w:r>
-      <w:proofErr w:type="spellEnd"/>
-      <w:r>
-        <w:rPr>
-          <w:rFonts w:ascii="Cambria" w:hAnsi="Cambria"/>
-          <w:sz w:val="26"/>
-        </w:rPr>
-        <w:t xml:space="preserve"> </w:t>
-      </w:r>
-      <w:proofErr w:type="spellStart"/>
-      <w:r>
-        <w:rPr>
-          <w:rFonts w:ascii="Cambria" w:hAnsi="Cambria"/>
-          <w:sz w:val="26"/>
-        </w:rPr>
-        <w:t>xác</w:t>
-      </w:r>
-      <w:proofErr w:type="spellEnd"/>
-      <w:r>
-        <w:rPr>
-          <w:rFonts w:ascii="Cambria" w:hAnsi="Cambria"/>
-          <w:sz w:val="26"/>
-        </w:rPr>
-        <w:t xml:space="preserve"> </w:t>
-      </w:r>
-      <w:proofErr w:type="spellStart"/>
-      <w:r>
-        <w:rPr>
-          <w:rFonts w:ascii="Cambria" w:hAnsi="Cambria"/>
-          <w:sz w:val="26"/>
-        </w:rPr>
-        <w:t>động</w:t>
+        <w:t>vòng</w:t>
+      </w:r>
+      <w:proofErr w:type="spellEnd"/>
+      <w:r>
+        <w:rPr>
+          <w:rFonts w:ascii="Cambria" w:hAnsi="Cambria"/>
+          <w:sz w:val="26"/>
+        </w:rPr>
+        <w:t xml:space="preserve"> quay </w:t>
+      </w:r>
+      <w:proofErr w:type="spellStart"/>
+      <w:r>
+        <w:rPr>
+          <w:rFonts w:ascii="Cambria" w:hAnsi="Cambria"/>
+          <w:sz w:val="26"/>
+        </w:rPr>
+        <w:t>của</w:t>
+      </w:r>
+      <w:proofErr w:type="spellEnd"/>
+      <w:r>
+        <w:rPr>
+          <w:rFonts w:ascii="Cambria" w:hAnsi="Cambria"/>
+          <w:sz w:val="26"/>
+        </w:rPr>
+        <w:t xml:space="preserve"> </w:t>
+      </w:r>
+      <w:proofErr w:type="spellStart"/>
+      <w:r>
+        <w:rPr>
+          <w:rFonts w:ascii="Cambria" w:hAnsi="Cambria"/>
+          <w:sz w:val="26"/>
+        </w:rPr>
+        <w:t>đông</w:t>
       </w:r>
       <w:proofErr w:type="spellEnd"/>
       <w:r>
@@ -2136,72 +3451,46 @@
           <w:rFonts w:ascii="Cambria" w:hAnsi="Cambria"/>
           <w:sz w:val="26"/>
         </w:rPr>
-        <w:t xml:space="preserve"> quay </w:t>
-      </w:r>
-      <w:proofErr w:type="spellStart"/>
-      <w:r>
-        <w:rPr>
-          <w:rFonts w:ascii="Cambria" w:hAnsi="Cambria"/>
-          <w:sz w:val="26"/>
-        </w:rPr>
-        <w:t>bao</w:t>
-      </w:r>
-      <w:proofErr w:type="spellEnd"/>
-      <w:r>
-        <w:rPr>
-          <w:rFonts w:ascii="Cambria" w:hAnsi="Cambria"/>
-          <w:sz w:val="26"/>
-        </w:rPr>
-        <w:t xml:space="preserve"> </w:t>
-      </w:r>
-      <w:proofErr w:type="spellStart"/>
-      <w:r>
-        <w:rPr>
-          <w:rFonts w:ascii="Cambria" w:hAnsi="Cambria"/>
-          <w:sz w:val="26"/>
-        </w:rPr>
-        <w:t>nhiêu</w:t>
-      </w:r>
-      <w:proofErr w:type="spellEnd"/>
-      <w:r>
-        <w:rPr>
-          <w:rFonts w:ascii="Cambria" w:hAnsi="Cambria"/>
-          <w:sz w:val="26"/>
-        </w:rPr>
-        <w:t xml:space="preserve"> </w:t>
-      </w:r>
-      <w:proofErr w:type="spellStart"/>
-      <w:r>
-        <w:rPr>
-          <w:rFonts w:ascii="Cambria" w:hAnsi="Cambria"/>
-          <w:sz w:val="26"/>
-        </w:rPr>
-        <w:t>thì</w:t>
-      </w:r>
-      <w:proofErr w:type="spellEnd"/>
-      <w:r>
-        <w:rPr>
-          <w:rFonts w:ascii="Cambria" w:hAnsi="Cambria"/>
-          <w:sz w:val="26"/>
-        </w:rPr>
-        <w:t xml:space="preserve"> </w:t>
-      </w:r>
-      <w:proofErr w:type="spellStart"/>
-      <w:r>
-        <w:rPr>
-          <w:rFonts w:ascii="Cambria" w:hAnsi="Cambria"/>
-          <w:sz w:val="26"/>
-        </w:rPr>
-        <w:t>dừng</w:t>
-      </w:r>
-      <w:proofErr w:type="spellEnd"/>
-      <w:r>
-        <w:rPr>
-          <w:rFonts w:ascii="Cambria" w:hAnsi="Cambria"/>
-          <w:sz w:val="26"/>
-        </w:rPr>
         <w:t>.</w:t>
       </w:r>
+      <w:bookmarkStart w:id="0" w:name="_GoBack"/>
+      <w:bookmarkEnd w:id="0"/>
+    </w:p>
+    <w:p>
+      <w:pPr>
+        <w:jc w:val="both"/>
+        <w:rPr>
+          <w:rFonts w:ascii="Cambria" w:hAnsi="Cambria"/>
+          <w:sz w:val="26"/>
+        </w:rPr>
+      </w:pPr>
+    </w:p>
+    <w:p>
+      <w:pPr>
+        <w:jc w:val="both"/>
+        <w:rPr>
+          <w:rFonts w:ascii="Cambria" w:hAnsi="Cambria"/>
+          <w:sz w:val="26"/>
+        </w:rPr>
+      </w:pPr>
+    </w:p>
+    <w:p>
+      <w:pPr>
+        <w:jc w:val="both"/>
+        <w:rPr>
+          <w:rFonts w:ascii="Cambria" w:hAnsi="Cambria"/>
+          <w:sz w:val="26"/>
+        </w:rPr>
+      </w:pPr>
+    </w:p>
+    <w:p>
+      <w:pPr>
+        <w:jc w:val="both"/>
+        <w:rPr>
+          <w:rFonts w:ascii="Cambria" w:hAnsi="Cambria"/>
+          <w:sz w:val="26"/>
+        </w:rPr>
+      </w:pPr>
     </w:p>
     <w:sectPr>
       <w:pgSz w:w="12240" w:h="15840"/>
@@ -2211,6 +3500,126 @@
     </w:sectPr>
   </w:body>
 </w:document>
+</file>
+
+<file path=word/numbering.xml><?xml version="1.0" encoding="utf-8"?>
+<w:numbering xmlns:wpc="http://schemas.microsoft.com/office/word/2010/wordprocessingCanvas" xmlns:mc="http://schemas.openxmlformats.org/markup-compatibility/2006" xmlns:o="urn:schemas-microsoft-com:office:office" xmlns:r="http://schemas.openxmlformats.org/officeDocument/2006/relationships" xmlns:m="http://schemas.openxmlformats.org/officeDocument/2006/math" xmlns:v="urn:schemas-microsoft-com:vml" xmlns:wp14="http://schemas.microsoft.com/office/word/2010/wordprocessingDrawing" xmlns:wp="http://schemas.openxmlformats.org/drawingml/2006/wordprocessingDrawing" xmlns:w10="urn:schemas-microsoft-com:office:word" xmlns:w="http://schemas.openxmlformats.org/wordprocessingml/2006/main" xmlns:w14="http://schemas.microsoft.com/office/word/2010/wordml" xmlns:w15="http://schemas.microsoft.com/office/word/2012/wordml" xmlns:wpg="http://schemas.microsoft.com/office/word/2010/wordprocessingGroup" xmlns:wpi="http://schemas.microsoft.com/office/word/2010/wordprocessingInk" xmlns:wne="http://schemas.microsoft.com/office/word/2006/wordml" xmlns:wps="http://schemas.microsoft.com/office/word/2010/wordprocessingShape" mc:Ignorable="w14 w15 wp14">
+  <w:abstractNum w:abstractNumId="0" w15:restartNumberingAfterBreak="0">
+    <w:nsid w:val="49103E0D"/>
+    <w:multiLevelType w:val="hybridMultilevel"/>
+    <w:tmpl w:val="3266BD0E"/>
+    <w:lvl w:ilvl="0" w:tplc="7BA87B3C">
+      <w:numFmt w:val="bullet"/>
+      <w:lvlText w:val="-"/>
+      <w:lvlJc w:val="left"/>
+      <w:pPr>
+        <w:ind w:left="720" w:hanging="360"/>
+      </w:pPr>
+      <w:rPr>
+        <w:rFonts w:ascii="Cambria" w:eastAsiaTheme="minorHAnsi" w:hAnsi="Cambria" w:cstheme="minorBidi" w:hint="default"/>
+      </w:rPr>
+    </w:lvl>
+    <w:lvl w:ilvl="1" w:tplc="04090003" w:tentative="1">
+      <w:start w:val="1"/>
+      <w:numFmt w:val="bullet"/>
+      <w:lvlText w:val="o"/>
+      <w:lvlJc w:val="left"/>
+      <w:pPr>
+        <w:ind w:left="1440" w:hanging="360"/>
+      </w:pPr>
+      <w:rPr>
+        <w:rFonts w:ascii="Courier New" w:hAnsi="Courier New" w:cs="Courier New" w:hint="default"/>
+      </w:rPr>
+    </w:lvl>
+    <w:lvl w:ilvl="2" w:tplc="04090005" w:tentative="1">
+      <w:start w:val="1"/>
+      <w:numFmt w:val="bullet"/>
+      <w:lvlText w:val=""/>
+      <w:lvlJc w:val="left"/>
+      <w:pPr>
+        <w:ind w:left="2160" w:hanging="360"/>
+      </w:pPr>
+      <w:rPr>
+        <w:rFonts w:ascii="Wingdings" w:hAnsi="Wingdings" w:hint="default"/>
+      </w:rPr>
+    </w:lvl>
+    <w:lvl w:ilvl="3" w:tplc="04090001" w:tentative="1">
+      <w:start w:val="1"/>
+      <w:numFmt w:val="bullet"/>
+      <w:lvlText w:val=""/>
+      <w:lvlJc w:val="left"/>
+      <w:pPr>
+        <w:ind w:left="2880" w:hanging="360"/>
+      </w:pPr>
+      <w:rPr>
+        <w:rFonts w:ascii="Symbol" w:hAnsi="Symbol" w:hint="default"/>
+      </w:rPr>
+    </w:lvl>
+    <w:lvl w:ilvl="4" w:tplc="04090003" w:tentative="1">
+      <w:start w:val="1"/>
+      <w:numFmt w:val="bullet"/>
+      <w:lvlText w:val="o"/>
+      <w:lvlJc w:val="left"/>
+      <w:pPr>
+        <w:ind w:left="3600" w:hanging="360"/>
+      </w:pPr>
+      <w:rPr>
+        <w:rFonts w:ascii="Courier New" w:hAnsi="Courier New" w:cs="Courier New" w:hint="default"/>
+      </w:rPr>
+    </w:lvl>
+    <w:lvl w:ilvl="5" w:tplc="04090005" w:tentative="1">
+      <w:start w:val="1"/>
+      <w:numFmt w:val="bullet"/>
+      <w:lvlText w:val=""/>
+      <w:lvlJc w:val="left"/>
+      <w:pPr>
+        <w:ind w:left="4320" w:hanging="360"/>
+      </w:pPr>
+      <w:rPr>
+        <w:rFonts w:ascii="Wingdings" w:hAnsi="Wingdings" w:hint="default"/>
+      </w:rPr>
+    </w:lvl>
+    <w:lvl w:ilvl="6" w:tplc="04090001" w:tentative="1">
+      <w:start w:val="1"/>
+      <w:numFmt w:val="bullet"/>
+      <w:lvlText w:val=""/>
+      <w:lvlJc w:val="left"/>
+      <w:pPr>
+        <w:ind w:left="5040" w:hanging="360"/>
+      </w:pPr>
+      <w:rPr>
+        <w:rFonts w:ascii="Symbol" w:hAnsi="Symbol" w:hint="default"/>
+      </w:rPr>
+    </w:lvl>
+    <w:lvl w:ilvl="7" w:tplc="04090003" w:tentative="1">
+      <w:start w:val="1"/>
+      <w:numFmt w:val="bullet"/>
+      <w:lvlText w:val="o"/>
+      <w:lvlJc w:val="left"/>
+      <w:pPr>
+        <w:ind w:left="5760" w:hanging="360"/>
+      </w:pPr>
+      <w:rPr>
+        <w:rFonts w:ascii="Courier New" w:hAnsi="Courier New" w:cs="Courier New" w:hint="default"/>
+      </w:rPr>
+    </w:lvl>
+    <w:lvl w:ilvl="8" w:tplc="04090005" w:tentative="1">
+      <w:start w:val="1"/>
+      <w:numFmt w:val="bullet"/>
+      <w:lvlText w:val=""/>
+      <w:lvlJc w:val="left"/>
+      <w:pPr>
+        <w:ind w:left="6480" w:hanging="360"/>
+      </w:pPr>
+      <w:rPr>
+        <w:rFonts w:ascii="Wingdings" w:hAnsi="Wingdings" w:hint="default"/>
+      </w:rPr>
+    </w:lvl>
+  </w:abstractNum>
+  <w:num w:numId="1">
+    <w:abstractNumId w:val="0"/>
+  </w:num>
+</w:numbering>
 </file>
 
 <file path=word/styles.xml><?xml version="1.0" encoding="utf-8"?>
@@ -2634,6 +4043,17 @@
     <w:semiHidden/>
     <w:unhideWhenUsed/>
   </w:style>
+  <w:style w:type="paragraph" w:styleId="ListParagraph">
+    <w:name w:val="List Paragraph"/>
+    <w:basedOn w:val="Normal"/>
+    <w:uiPriority w:val="34"/>
+    <w:qFormat/>
+    <w:rsid w:val="0012668C"/>
+    <w:pPr>
+      <w:ind w:left="720"/>
+      <w:contextualSpacing/>
+    </w:pPr>
+  </w:style>
 </w:styles>
 </file>
 

</xml_diff>